<commit_message>
Comment and documentation edits to make the two align with each other
</commit_message>
<xml_diff>
--- a/Linked List Project Documentation.docx
+++ b/Linked List Project Documentation.docx
@@ -333,22 +333,8 @@
         <w:spacing w:after="200" w:before="200" w:lineRule="auto"/>
         <w:rPr/>
       </w:pPr>
-      <w:bookmarkStart w:colFirst="0" w:colLast="0" w:name="_560n0ccesdpw" w:id="1"/>
+      <w:bookmarkStart w:colFirst="0" w:colLast="0" w:name="_qcmx7irt7i2v" w:id="1"/>
       <w:bookmarkEnd w:id="1"/>
-      <w:r>
-        <w:rPr>
-          <w:rtl w:val="0"/>
-        </w:rPr>
-      </w:r>
-    </w:p>
-    <w:p>
-      <w:pPr>
-        <w:pStyle w:val="Heading2"/>
-        <w:spacing w:after="200" w:before="200" w:lineRule="auto"/>
-        <w:rPr/>
-      </w:pPr>
-      <w:bookmarkStart w:colFirst="0" w:colLast="0" w:name="_qcmx7irt7i2v" w:id="2"/>
-      <w:bookmarkEnd w:id="2"/>
       <w:r>
         <w:rPr>
           <w:rtl w:val="0"/>
@@ -367,8 +353,8 @@
         <w:spacing w:after="200" w:before="200" w:lineRule="auto"/>
         <w:rPr/>
       </w:pPr>
-      <w:bookmarkStart w:colFirst="0" w:colLast="0" w:name="_nw44aton2uy6" w:id="3"/>
-      <w:bookmarkEnd w:id="3"/>
+      <w:bookmarkStart w:colFirst="0" w:colLast="0" w:name="_nw44aton2uy6" w:id="2"/>
+      <w:bookmarkEnd w:id="2"/>
       <w:r>
         <w:rPr>
           <w:rtl w:val="0"/>
@@ -1068,36 +1054,6 @@
         </w:tc>
       </w:tr>
     </w:tbl>
-    <w:p>
-      <w:pPr>
-        <w:rPr/>
-      </w:pPr>
-      <w:r>
-        <w:rPr>
-          <w:rtl w:val="0"/>
-        </w:rPr>
-      </w:r>
-    </w:p>
-    <w:p>
-      <w:pPr>
-        <w:rPr/>
-      </w:pPr>
-      <w:r>
-        <w:rPr>
-          <w:rtl w:val="0"/>
-        </w:rPr>
-      </w:r>
-    </w:p>
-    <w:p>
-      <w:pPr>
-        <w:rPr/>
-      </w:pPr>
-      <w:r>
-        <w:rPr>
-          <w:rtl w:val="0"/>
-        </w:rPr>
-      </w:r>
-    </w:p>
     <w:p>
       <w:pPr>
         <w:rPr/>
@@ -3234,8 +3190,8 @@
         <w:spacing w:after="200" w:before="200" w:lineRule="auto"/>
         <w:rPr/>
       </w:pPr>
-      <w:bookmarkStart w:colFirst="0" w:colLast="0" w:name="_fl6vjaqmtjuz" w:id="4"/>
-      <w:bookmarkEnd w:id="4"/>
+      <w:bookmarkStart w:colFirst="0" w:colLast="0" w:name="_fl6vjaqmtjuz" w:id="3"/>
+      <w:bookmarkEnd w:id="3"/>
       <w:r>
         <w:rPr>
           <w:rtl w:val="0"/>
@@ -4294,7 +4250,7 @@
               <w:rPr>
                 <w:rtl w:val="0"/>
               </w:rPr>
-              <w:t xml:space="preserve">Returns the key value stored in the node the iterator is currently referencing.</w:t>
+              <w:t xml:space="preserve">Returns the key value stored in the current nodethe iterator is referencing.</w:t>
             </w:r>
           </w:p>
         </w:tc>
@@ -4703,8 +4659,8 @@
         <w:spacing w:after="200" w:before="200" w:lineRule="auto"/>
         <w:rPr/>
       </w:pPr>
-      <w:bookmarkStart w:colFirst="0" w:colLast="0" w:name="_cmd2pqh0qgpl" w:id="5"/>
-      <w:bookmarkEnd w:id="5"/>
+      <w:bookmarkStart w:colFirst="0" w:colLast="0" w:name="_cmd2pqh0qgpl" w:id="4"/>
+      <w:bookmarkEnd w:id="4"/>
       <w:r>
         <w:rPr>
           <w:rtl w:val="0"/>
@@ -6475,6 +6431,19 @@
             </w:pPr>
             <w:r>
               <w:rPr>
+                <w:rtl w:val="0"/>
+              </w:rPr>
+              <w:t xml:space="preserve">Changes the key value to be stored in this node.</w:t>
+            </w:r>
+          </w:p>
+          <w:p>
+            <w:pPr>
+              <w:widowControl w:val="0"/>
+              <w:spacing w:line="240" w:lineRule="auto"/>
+              <w:rPr/>
+            </w:pPr>
+            <w:r>
+              <w:rPr>
                 <w:rFonts w:ascii="Courier New" w:cs="Courier New" w:eastAsia="Courier New" w:hAnsi="Courier New"/>
                 <w:rtl w:val="0"/>
               </w:rPr>
@@ -6484,20 +6453,7 @@
               <w:rPr>
                 <w:rtl w:val="0"/>
               </w:rPr>
-              <w:t xml:space="preserve"> - The key value to store in this node.</w:t>
-            </w:r>
-          </w:p>
-          <w:p>
-            <w:pPr>
-              <w:widowControl w:val="0"/>
-              <w:spacing w:line="240" w:lineRule="auto"/>
-              <w:rPr/>
-            </w:pPr>
-            <w:r>
-              <w:rPr>
-                <w:rtl w:val="0"/>
-              </w:rPr>
-              <w:t xml:space="preserve">Changes the key value to be stored in this node. </w:t>
+              <w:t xml:space="preserve"> - The key value to store in this node. </w:t>
             </w:r>
           </w:p>
         </w:tc>

</xml_diff>

<commit_message>
Added GetHeadNode and GetTailNode functions + documentation update
</commit_message>
<xml_diff>
--- a/Linked List Project Documentation.docx
+++ b/Linked List Project Documentation.docx
@@ -2414,39 +2414,39 @@
               <w:rPr>
                 <w:rtl w:val="0"/>
               </w:rPr>
-              <w:t xml:space="preserve">GetNodeCount</w:t>
-            </w:r>
-          </w:p>
-        </w:tc>
-        <w:tc>
-          <w:tcPr>
-            <w:tcBorders>
-              <w:left w:color="ffffff" w:space="0" w:sz="8" w:val="single"/>
-              <w:right w:color="ffffff" w:space="0" w:sz="8" w:val="single"/>
-            </w:tcBorders>
-            <w:shd w:fill="auto" w:val="clear"/>
-            <w:tcMar>
-              <w:top w:w="100.0" w:type="dxa"/>
-              <w:left w:w="100.0" w:type="dxa"/>
-              <w:bottom w:w="100.0" w:type="dxa"/>
-              <w:right w:w="100.0" w:type="dxa"/>
-            </w:tcMar>
-            <w:vAlign w:val="top"/>
-          </w:tcPr>
-          <w:p>
-            <w:pPr>
-              <w:widowControl w:val="0"/>
-              <w:spacing w:line="240" w:lineRule="auto"/>
-              <w:rPr>
-                <w:rFonts w:ascii="Courier New" w:cs="Courier New" w:eastAsia="Courier New" w:hAnsi="Courier New"/>
-              </w:rPr>
-            </w:pPr>
-            <w:r>
-              <w:rPr>
-                <w:rFonts w:ascii="Courier New" w:cs="Courier New" w:eastAsia="Courier New" w:hAnsi="Courier New"/>
-                <w:rtl w:val="0"/>
-              </w:rPr>
-              <w:t xml:space="preserve">int</w:t>
+              <w:t xml:space="preserve">GetHeadNode</w:t>
+            </w:r>
+          </w:p>
+        </w:tc>
+        <w:tc>
+          <w:tcPr>
+            <w:tcBorders>
+              <w:left w:color="ffffff" w:space="0" w:sz="8" w:val="single"/>
+              <w:right w:color="ffffff" w:space="0" w:sz="8" w:val="single"/>
+            </w:tcBorders>
+            <w:shd w:fill="auto" w:val="clear"/>
+            <w:tcMar>
+              <w:top w:w="100.0" w:type="dxa"/>
+              <w:left w:w="100.0" w:type="dxa"/>
+              <w:bottom w:w="100.0" w:type="dxa"/>
+              <w:right w:w="100.0" w:type="dxa"/>
+            </w:tcMar>
+            <w:vAlign w:val="top"/>
+          </w:tcPr>
+          <w:p>
+            <w:pPr>
+              <w:widowControl w:val="0"/>
+              <w:spacing w:line="240" w:lineRule="auto"/>
+              <w:rPr>
+                <w:rFonts w:ascii="Courier New" w:cs="Courier New" w:eastAsia="Courier New" w:hAnsi="Courier New"/>
+              </w:rPr>
+            </w:pPr>
+            <w:r>
+              <w:rPr>
+                <w:rFonts w:ascii="Courier New" w:cs="Courier New" w:eastAsia="Courier New" w:hAnsi="Courier New"/>
+                <w:rtl w:val="0"/>
+              </w:rPr>
+              <w:t xml:space="preserve">LLNode&lt;T&gt;*</w:t>
             </w:r>
           </w:p>
         </w:tc>
@@ -2476,7 +2476,7 @@
               <w:rPr>
                 <w:rtl w:val="0"/>
               </w:rPr>
-              <w:t xml:space="preserve">Returns the current count of the number of nodes in the linked list.</w:t>
+              <w:t xml:space="preserve">Returns the pointer to the head node of this linked list.</w:t>
             </w:r>
           </w:p>
         </w:tc>
@@ -2507,45 +2507,45 @@
               <w:spacing w:line="240" w:lineRule="auto"/>
               <w:rPr/>
             </w:pPr>
-            <w:bookmarkStart w:colFirst="0" w:colLast="0" w:name="_jqaq6n29ln08" w:id="20"/>
+            <w:bookmarkStart w:colFirst="0" w:colLast="0" w:name="_gdhvdctc6n" w:id="20"/>
             <w:bookmarkEnd w:id="20"/>
             <w:r>
               <w:rPr>
                 <w:rtl w:val="0"/>
               </w:rPr>
-              <w:t xml:space="preserve">Insert</w:t>
-            </w:r>
-          </w:p>
-        </w:tc>
-        <w:tc>
-          <w:tcPr>
-            <w:tcBorders>
-              <w:left w:color="ffffff" w:space="0" w:sz="8" w:val="single"/>
-              <w:right w:color="ffffff" w:space="0" w:sz="8" w:val="single"/>
-            </w:tcBorders>
-            <w:shd w:fill="auto" w:val="clear"/>
-            <w:tcMar>
-              <w:top w:w="100.0" w:type="dxa"/>
-              <w:left w:w="100.0" w:type="dxa"/>
-              <w:bottom w:w="100.0" w:type="dxa"/>
-              <w:right w:w="100.0" w:type="dxa"/>
-            </w:tcMar>
-            <w:vAlign w:val="top"/>
-          </w:tcPr>
-          <w:p>
-            <w:pPr>
-              <w:widowControl w:val="0"/>
-              <w:spacing w:line="240" w:lineRule="auto"/>
-              <w:rPr>
-                <w:rFonts w:ascii="Courier New" w:cs="Courier New" w:eastAsia="Courier New" w:hAnsi="Courier New"/>
-              </w:rPr>
-            </w:pPr>
-            <w:r>
-              <w:rPr>
-                <w:rFonts w:ascii="Courier New" w:cs="Courier New" w:eastAsia="Courier New" w:hAnsi="Courier New"/>
-                <w:rtl w:val="0"/>
-              </w:rPr>
-              <w:t xml:space="preserve">void</w:t>
+              <w:t xml:space="preserve">GetNodeCount</w:t>
+            </w:r>
+          </w:p>
+        </w:tc>
+        <w:tc>
+          <w:tcPr>
+            <w:tcBorders>
+              <w:left w:color="ffffff" w:space="0" w:sz="8" w:val="single"/>
+              <w:right w:color="ffffff" w:space="0" w:sz="8" w:val="single"/>
+            </w:tcBorders>
+            <w:shd w:fill="auto" w:val="clear"/>
+            <w:tcMar>
+              <w:top w:w="100.0" w:type="dxa"/>
+              <w:left w:w="100.0" w:type="dxa"/>
+              <w:bottom w:w="100.0" w:type="dxa"/>
+              <w:right w:w="100.0" w:type="dxa"/>
+            </w:tcMar>
+            <w:vAlign w:val="top"/>
+          </w:tcPr>
+          <w:p>
+            <w:pPr>
+              <w:widowControl w:val="0"/>
+              <w:spacing w:line="240" w:lineRule="auto"/>
+              <w:rPr>
+                <w:rFonts w:ascii="Courier New" w:cs="Courier New" w:eastAsia="Courier New" w:hAnsi="Courier New"/>
+              </w:rPr>
+            </w:pPr>
+            <w:r>
+              <w:rPr>
+                <w:rFonts w:ascii="Courier New" w:cs="Courier New" w:eastAsia="Courier New" w:hAnsi="Courier New"/>
+                <w:rtl w:val="0"/>
+              </w:rPr>
+              <w:t xml:space="preserve">int</w:t>
             </w:r>
           </w:p>
         </w:tc>
@@ -2569,78 +2569,13 @@
             <w:pPr>
               <w:widowControl w:val="0"/>
               <w:spacing w:line="240" w:lineRule="auto"/>
-              <w:rPr>
-                <w:rFonts w:ascii="Courier New" w:cs="Courier New" w:eastAsia="Courier New" w:hAnsi="Courier New"/>
-              </w:rPr>
-            </w:pPr>
-            <w:r>
-              <w:rPr>
-                <w:rtl w:val="0"/>
-              </w:rPr>
-              <w:t xml:space="preserve">Creates a new node, and inserts it at the end the linked list.</w:t>
-            </w:r>
-            <w:r>
-              <w:rPr>
-                <w:rtl w:val="0"/>
-              </w:rPr>
-            </w:r>
-          </w:p>
-          <w:p>
-            <w:pPr>
-              <w:widowControl w:val="0"/>
-              <w:spacing w:line="240" w:lineRule="auto"/>
-              <w:rPr/>
-            </w:pPr>
-            <w:r>
-              <w:rPr>
-                <w:rFonts w:ascii="Courier New" w:cs="Courier New" w:eastAsia="Courier New" w:hAnsi="Courier New"/>
-                <w:rtl w:val="0"/>
-              </w:rPr>
-              <w:t xml:space="preserve">T newData</w:t>
-            </w:r>
-            <w:r>
-              <w:rPr>
-                <w:rtl w:val="0"/>
-              </w:rPr>
-              <w:t xml:space="preserve"> - The key value to be stored in the new node.</w:t>
-            </w:r>
-          </w:p>
-          <w:p>
-            <w:pPr>
-              <w:widowControl w:val="0"/>
-              <w:spacing w:line="240" w:lineRule="auto"/>
-              <w:rPr/>
-            </w:pPr>
-            <w:r>
-              <w:rPr>
-                <w:rFonts w:ascii="Courier New" w:cs="Courier New" w:eastAsia="Courier New" w:hAnsi="Courier New"/>
-                <w:rtl w:val="0"/>
-              </w:rPr>
-              <w:t xml:space="preserve">bool verbose</w:t>
-            </w:r>
-            <w:r>
-              <w:rPr>
-                <w:rtl w:val="0"/>
-              </w:rPr>
-              <w:t xml:space="preserve"> - Whether or not to output status messages to the console. Defaults to </w:t>
-            </w:r>
-            <w:r>
-              <w:rPr>
-                <w:rFonts w:ascii="Courier New" w:cs="Courier New" w:eastAsia="Courier New" w:hAnsi="Courier New"/>
-                <w:rtl w:val="0"/>
-              </w:rPr>
-              <w:t xml:space="preserve">true</w:t>
-            </w:r>
-            <w:r>
-              <w:rPr>
-                <w:rtl w:val="0"/>
-              </w:rPr>
-              <w:t xml:space="preserve">.</w:t>
-            </w:r>
-            <w:r>
-              <w:rPr>
-                <w:rtl w:val="0"/>
-              </w:rPr>
+              <w:rPr/>
+            </w:pPr>
+            <w:r>
+              <w:rPr>
+                <w:rtl w:val="0"/>
+              </w:rPr>
+              <w:t xml:space="preserve">Returns the current count of the number of nodes in the linked list.</w:t>
             </w:r>
           </w:p>
         </w:tc>
@@ -2671,8 +2606,271 @@
               <w:spacing w:line="240" w:lineRule="auto"/>
               <w:rPr/>
             </w:pPr>
-            <w:bookmarkStart w:colFirst="0" w:colLast="0" w:name="_7rvq8o68e2o" w:id="21"/>
+            <w:bookmarkStart w:colFirst="0" w:colLast="0" w:name="_gdhvdctc6n" w:id="20"/>
+            <w:bookmarkEnd w:id="20"/>
+            <w:r>
+              <w:rPr>
+                <w:rtl w:val="0"/>
+              </w:rPr>
+              <w:t xml:space="preserve">GetTailNode</w:t>
+            </w:r>
+          </w:p>
+        </w:tc>
+        <w:tc>
+          <w:tcPr>
+            <w:tcBorders>
+              <w:left w:color="ffffff" w:space="0" w:sz="8" w:val="single"/>
+              <w:right w:color="ffffff" w:space="0" w:sz="8" w:val="single"/>
+            </w:tcBorders>
+            <w:shd w:fill="auto" w:val="clear"/>
+            <w:tcMar>
+              <w:top w:w="100.0" w:type="dxa"/>
+              <w:left w:w="100.0" w:type="dxa"/>
+              <w:bottom w:w="100.0" w:type="dxa"/>
+              <w:right w:w="100.0" w:type="dxa"/>
+            </w:tcMar>
+            <w:vAlign w:val="top"/>
+          </w:tcPr>
+          <w:p>
+            <w:pPr>
+              <w:widowControl w:val="0"/>
+              <w:spacing w:line="240" w:lineRule="auto"/>
+              <w:rPr>
+                <w:rFonts w:ascii="Courier New" w:cs="Courier New" w:eastAsia="Courier New" w:hAnsi="Courier New"/>
+              </w:rPr>
+            </w:pPr>
+            <w:r>
+              <w:rPr>
+                <w:rFonts w:ascii="Courier New" w:cs="Courier New" w:eastAsia="Courier New" w:hAnsi="Courier New"/>
+                <w:rtl w:val="0"/>
+              </w:rPr>
+              <w:t xml:space="preserve">LLNode&lt;T&gt;*</w:t>
+            </w:r>
+          </w:p>
+        </w:tc>
+        <w:tc>
+          <w:tcPr>
+            <w:gridSpan w:val="2"/>
+            <w:tcBorders>
+              <w:left w:color="ffffff" w:space="0" w:sz="8" w:val="single"/>
+              <w:right w:color="ffffff" w:space="0" w:sz="8" w:val="single"/>
+            </w:tcBorders>
+            <w:shd w:fill="auto" w:val="clear"/>
+            <w:tcMar>
+              <w:top w:w="100.0" w:type="dxa"/>
+              <w:left w:w="100.0" w:type="dxa"/>
+              <w:bottom w:w="100.0" w:type="dxa"/>
+              <w:right w:w="100.0" w:type="dxa"/>
+            </w:tcMar>
+            <w:vAlign w:val="top"/>
+          </w:tcPr>
+          <w:p>
+            <w:pPr>
+              <w:widowControl w:val="0"/>
+              <w:spacing w:line="240" w:lineRule="auto"/>
+              <w:rPr/>
+            </w:pPr>
+            <w:r>
+              <w:rPr>
+                <w:rtl w:val="0"/>
+              </w:rPr>
+              <w:t xml:space="preserve">Returns the pointer to the tail node of this linked list.</w:t>
+            </w:r>
+          </w:p>
+        </w:tc>
+      </w:tr>
+      <w:tr>
+        <w:trPr>
+          <w:trHeight w:val="420" w:hRule="atLeast"/>
+        </w:trPr>
+        <w:tc>
+          <w:tcPr>
+            <w:tcBorders>
+              <w:left w:color="ffffff" w:space="0" w:sz="8" w:val="single"/>
+              <w:right w:color="ffffff" w:space="0" w:sz="8" w:val="single"/>
+            </w:tcBorders>
+            <w:shd w:fill="auto" w:val="clear"/>
+            <w:tcMar>
+              <w:top w:w="100.0" w:type="dxa"/>
+              <w:left w:w="100.0" w:type="dxa"/>
+              <w:bottom w:w="100.0" w:type="dxa"/>
+              <w:right w:w="100.0" w:type="dxa"/>
+            </w:tcMar>
+            <w:vAlign w:val="top"/>
+          </w:tcPr>
+          <w:p>
+            <w:pPr>
+              <w:pStyle w:val="Heading4"/>
+              <w:widowControl w:val="0"/>
+              <w:spacing w:line="240" w:lineRule="auto"/>
+              <w:rPr/>
+            </w:pPr>
+            <w:bookmarkStart w:colFirst="0" w:colLast="0" w:name="_ri0xdf9jo4je" w:id="21"/>
             <w:bookmarkEnd w:id="21"/>
+            <w:r>
+              <w:rPr>
+                <w:rtl w:val="0"/>
+              </w:rPr>
+              <w:t xml:space="preserve">Insert</w:t>
+            </w:r>
+          </w:p>
+        </w:tc>
+        <w:tc>
+          <w:tcPr>
+            <w:tcBorders>
+              <w:left w:color="ffffff" w:space="0" w:sz="8" w:val="single"/>
+              <w:right w:color="ffffff" w:space="0" w:sz="8" w:val="single"/>
+            </w:tcBorders>
+            <w:shd w:fill="auto" w:val="clear"/>
+            <w:tcMar>
+              <w:top w:w="100.0" w:type="dxa"/>
+              <w:left w:w="100.0" w:type="dxa"/>
+              <w:bottom w:w="100.0" w:type="dxa"/>
+              <w:right w:w="100.0" w:type="dxa"/>
+            </w:tcMar>
+            <w:vAlign w:val="top"/>
+          </w:tcPr>
+          <w:p>
+            <w:pPr>
+              <w:widowControl w:val="0"/>
+              <w:spacing w:line="240" w:lineRule="auto"/>
+              <w:rPr>
+                <w:rFonts w:ascii="Courier New" w:cs="Courier New" w:eastAsia="Courier New" w:hAnsi="Courier New"/>
+              </w:rPr>
+            </w:pPr>
+            <w:r>
+              <w:rPr>
+                <w:rFonts w:ascii="Courier New" w:cs="Courier New" w:eastAsia="Courier New" w:hAnsi="Courier New"/>
+                <w:rtl w:val="0"/>
+              </w:rPr>
+              <w:t xml:space="preserve">void</w:t>
+            </w:r>
+          </w:p>
+        </w:tc>
+        <w:tc>
+          <w:tcPr>
+            <w:gridSpan w:val="2"/>
+            <w:tcBorders>
+              <w:left w:color="ffffff" w:space="0" w:sz="8" w:val="single"/>
+              <w:right w:color="ffffff" w:space="0" w:sz="8" w:val="single"/>
+            </w:tcBorders>
+            <w:shd w:fill="auto" w:val="clear"/>
+            <w:tcMar>
+              <w:top w:w="100.0" w:type="dxa"/>
+              <w:left w:w="100.0" w:type="dxa"/>
+              <w:bottom w:w="100.0" w:type="dxa"/>
+              <w:right w:w="100.0" w:type="dxa"/>
+            </w:tcMar>
+            <w:vAlign w:val="top"/>
+          </w:tcPr>
+          <w:p>
+            <w:pPr>
+              <w:widowControl w:val="0"/>
+              <w:spacing w:line="240" w:lineRule="auto"/>
+              <w:rPr>
+                <w:rFonts w:ascii="Courier New" w:cs="Courier New" w:eastAsia="Courier New" w:hAnsi="Courier New"/>
+              </w:rPr>
+            </w:pPr>
+            <w:r>
+              <w:rPr>
+                <w:rtl w:val="0"/>
+              </w:rPr>
+              <w:t xml:space="preserve">Creates a new node, and inserts it at the end the linked list.</w:t>
+            </w:r>
+            <w:r>
+              <w:rPr>
+                <w:rtl w:val="0"/>
+              </w:rPr>
+            </w:r>
+          </w:p>
+          <w:p>
+            <w:pPr>
+              <w:widowControl w:val="0"/>
+              <w:spacing w:line="240" w:lineRule="auto"/>
+              <w:rPr/>
+            </w:pPr>
+            <w:r>
+              <w:rPr>
+                <w:rFonts w:ascii="Courier New" w:cs="Courier New" w:eastAsia="Courier New" w:hAnsi="Courier New"/>
+                <w:rtl w:val="0"/>
+              </w:rPr>
+              <w:t xml:space="preserve">T newData</w:t>
+            </w:r>
+            <w:r>
+              <w:rPr>
+                <w:rtl w:val="0"/>
+              </w:rPr>
+              <w:t xml:space="preserve"> - The key value to be stored in the new node.</w:t>
+            </w:r>
+          </w:p>
+          <w:p>
+            <w:pPr>
+              <w:widowControl w:val="0"/>
+              <w:spacing w:line="240" w:lineRule="auto"/>
+              <w:rPr/>
+            </w:pPr>
+            <w:r>
+              <w:rPr>
+                <w:rFonts w:ascii="Courier New" w:cs="Courier New" w:eastAsia="Courier New" w:hAnsi="Courier New"/>
+                <w:rtl w:val="0"/>
+              </w:rPr>
+              <w:t xml:space="preserve">bool verbose</w:t>
+            </w:r>
+            <w:r>
+              <w:rPr>
+                <w:rtl w:val="0"/>
+              </w:rPr>
+              <w:t xml:space="preserve"> - Whether or not to output status messages to the console. Defaults to </w:t>
+            </w:r>
+            <w:r>
+              <w:rPr>
+                <w:rFonts w:ascii="Courier New" w:cs="Courier New" w:eastAsia="Courier New" w:hAnsi="Courier New"/>
+                <w:rtl w:val="0"/>
+              </w:rPr>
+              <w:t xml:space="preserve">true</w:t>
+            </w:r>
+            <w:r>
+              <w:rPr>
+                <w:rtl w:val="0"/>
+              </w:rPr>
+              <w:t xml:space="preserve">.</w:t>
+            </w:r>
+            <w:r>
+              <w:rPr>
+                <w:rtl w:val="0"/>
+              </w:rPr>
+            </w:r>
+          </w:p>
+        </w:tc>
+      </w:tr>
+      <w:tr>
+        <w:trPr>
+          <w:trHeight w:val="420" w:hRule="atLeast"/>
+        </w:trPr>
+        <w:tc>
+          <w:tcPr>
+            <w:tcBorders>
+              <w:left w:color="ffffff" w:space="0" w:sz="8" w:val="single"/>
+              <w:right w:color="ffffff" w:space="0" w:sz="8" w:val="single"/>
+            </w:tcBorders>
+            <w:shd w:fill="auto" w:val="clear"/>
+            <w:tcMar>
+              <w:top w:w="100.0" w:type="dxa"/>
+              <w:left w:w="100.0" w:type="dxa"/>
+              <w:bottom w:w="100.0" w:type="dxa"/>
+              <w:right w:w="100.0" w:type="dxa"/>
+            </w:tcMar>
+            <w:vAlign w:val="top"/>
+          </w:tcPr>
+          <w:p>
+            <w:pPr>
+              <w:pStyle w:val="Heading4"/>
+              <w:widowControl w:val="0"/>
+              <w:spacing w:line="240" w:lineRule="auto"/>
+              <w:rPr/>
+            </w:pPr>
+            <w:bookmarkStart w:colFirst="0" w:colLast="0" w:name="_7rvq8o68e2o" w:id="22"/>
+            <w:bookmarkEnd w:id="22"/>
             <w:r>
               <w:rPr>
                 <w:rtl w:val="0"/>
@@ -2808,8 +3006,8 @@
               <w:spacing w:line="240" w:lineRule="auto"/>
               <w:rPr/>
             </w:pPr>
-            <w:bookmarkStart w:colFirst="0" w:colLast="0" w:name="_9yibyvtju56r" w:id="22"/>
-            <w:bookmarkEnd w:id="22"/>
+            <w:bookmarkStart w:colFirst="0" w:colLast="0" w:name="_9yibyvtju56r" w:id="23"/>
+            <w:bookmarkEnd w:id="23"/>
             <w:r>
               <w:rPr>
                 <w:rtl w:val="0"/>
@@ -2907,8 +3105,8 @@
               <w:spacing w:line="240" w:lineRule="auto"/>
               <w:rPr/>
             </w:pPr>
-            <w:bookmarkStart w:colFirst="0" w:colLast="0" w:name="_a0tmw5f26ozy" w:id="23"/>
-            <w:bookmarkEnd w:id="23"/>
+            <w:bookmarkStart w:colFirst="0" w:colLast="0" w:name="_a0tmw5f26ozy" w:id="24"/>
+            <w:bookmarkEnd w:id="24"/>
             <w:r>
               <w:rPr>
                 <w:rtl w:val="0"/>
@@ -3006,8 +3204,8 @@
               <w:spacing w:line="240" w:lineRule="auto"/>
               <w:rPr/>
             </w:pPr>
-            <w:bookmarkStart w:colFirst="0" w:colLast="0" w:name="_3pwhjf2di4tx" w:id="24"/>
-            <w:bookmarkEnd w:id="24"/>
+            <w:bookmarkStart w:colFirst="0" w:colLast="0" w:name="_3pwhjf2di4tx" w:id="25"/>
+            <w:bookmarkEnd w:id="25"/>
             <w:r>
               <w:rPr>
                 <w:rtl w:val="0"/>
@@ -3233,8 +3431,8 @@
               <w:pStyle w:val="Heading4"/>
               <w:rPr/>
             </w:pPr>
-            <w:bookmarkStart w:colFirst="0" w:colLast="0" w:name="_2jiz0zeev946" w:id="25"/>
-            <w:bookmarkEnd w:id="25"/>
+            <w:bookmarkStart w:colFirst="0" w:colLast="0" w:name="_2jiz0zeev946" w:id="26"/>
+            <w:bookmarkEnd w:id="26"/>
             <w:r>
               <w:rPr>
                 <w:rtl w:val="0"/>
@@ -3362,8 +3560,8 @@
         <w:spacing w:after="200" w:before="200" w:lineRule="auto"/>
         <w:rPr/>
       </w:pPr>
-      <w:bookmarkStart w:colFirst="0" w:colLast="0" w:name="_fl6vjaqmtjuz" w:id="26"/>
-      <w:bookmarkEnd w:id="26"/>
+      <w:bookmarkStart w:colFirst="0" w:colLast="0" w:name="_fl6vjaqmtjuz" w:id="27"/>
+      <w:bookmarkEnd w:id="27"/>
       <w:r>
         <w:br w:type="page"/>
       </w:r>
@@ -3379,8 +3577,8 @@
         <w:spacing w:after="200" w:before="200" w:lineRule="auto"/>
         <w:rPr/>
       </w:pPr>
-      <w:bookmarkStart w:colFirst="0" w:colLast="0" w:name="_5ad3iz4twyc2" w:id="27"/>
-      <w:bookmarkEnd w:id="27"/>
+      <w:bookmarkStart w:colFirst="0" w:colLast="0" w:name="_5ad3iz4twyc2" w:id="28"/>
+      <w:bookmarkEnd w:id="28"/>
       <w:r>
         <w:rPr>
           <w:rtl w:val="0"/>
@@ -3555,8 +3753,8 @@
               <w:spacing w:line="240" w:lineRule="auto"/>
               <w:rPr/>
             </w:pPr>
-            <w:bookmarkStart w:colFirst="0" w:colLast="0" w:name="_t2l6nxerepej" w:id="28"/>
-            <w:bookmarkEnd w:id="28"/>
+            <w:bookmarkStart w:colFirst="0" w:colLast="0" w:name="_t2l6nxerepej" w:id="29"/>
+            <w:bookmarkEnd w:id="29"/>
             <w:r>
               <w:rPr>
                 <w:rtl w:val="0"/>
@@ -3694,8 +3892,8 @@
               <w:spacing w:line="240" w:lineRule="auto"/>
               <w:rPr/>
             </w:pPr>
-            <w:bookmarkStart w:colFirst="0" w:colLast="0" w:name="_j12zmp8j2se1" w:id="29"/>
-            <w:bookmarkEnd w:id="29"/>
+            <w:bookmarkStart w:colFirst="0" w:colLast="0" w:name="_j12zmp8j2se1" w:id="30"/>
+            <w:bookmarkEnd w:id="30"/>
             <w:r>
               <w:rPr>
                 <w:rtl w:val="0"/>
@@ -3835,8 +4033,8 @@
               <w:spacing w:line="240" w:lineRule="auto"/>
               <w:rPr/>
             </w:pPr>
-            <w:bookmarkStart w:colFirst="0" w:colLast="0" w:name="_vwdx29fxk1ky" w:id="30"/>
-            <w:bookmarkEnd w:id="30"/>
+            <w:bookmarkStart w:colFirst="0" w:colLast="0" w:name="_vwdx29fxk1ky" w:id="31"/>
+            <w:bookmarkEnd w:id="31"/>
             <w:r>
               <w:rPr>
                 <w:rtl w:val="0"/>
@@ -4045,8 +4243,8 @@
               <w:spacing w:line="240" w:lineRule="auto"/>
               <w:rPr/>
             </w:pPr>
-            <w:bookmarkStart w:colFirst="0" w:colLast="0" w:name="_osfkrmmszilf" w:id="31"/>
-            <w:bookmarkEnd w:id="31"/>
+            <w:bookmarkStart w:colFirst="0" w:colLast="0" w:name="_osfkrmmszilf" w:id="32"/>
+            <w:bookmarkEnd w:id="32"/>
             <w:r>
               <w:rPr>
                 <w:rtl w:val="0"/>
@@ -4164,8 +4362,8 @@
               <w:spacing w:line="240" w:lineRule="auto"/>
               <w:rPr/>
             </w:pPr>
-            <w:bookmarkStart w:colFirst="0" w:colLast="0" w:name="_einqcp4qh2bk" w:id="32"/>
-            <w:bookmarkEnd w:id="32"/>
+            <w:bookmarkStart w:colFirst="0" w:colLast="0" w:name="_einqcp4qh2bk" w:id="33"/>
+            <w:bookmarkEnd w:id="33"/>
             <w:r>
               <w:rPr>
                 <w:rtl w:val="0"/>
@@ -4263,8 +4461,8 @@
               <w:spacing w:line="240" w:lineRule="auto"/>
               <w:rPr/>
             </w:pPr>
-            <w:bookmarkStart w:colFirst="0" w:colLast="0" w:name="_sjhcooqch86l" w:id="33"/>
-            <w:bookmarkEnd w:id="33"/>
+            <w:bookmarkStart w:colFirst="0" w:colLast="0" w:name="_sjhcooqch86l" w:id="34"/>
+            <w:bookmarkEnd w:id="34"/>
             <w:r>
               <w:rPr>
                 <w:rtl w:val="0"/>
@@ -4362,8 +4560,8 @@
               <w:spacing w:line="240" w:lineRule="auto"/>
               <w:rPr/>
             </w:pPr>
-            <w:bookmarkStart w:colFirst="0" w:colLast="0" w:name="_3wq2kz69hy7n" w:id="34"/>
-            <w:bookmarkEnd w:id="34"/>
+            <w:bookmarkStart w:colFirst="0" w:colLast="0" w:name="_3wq2kz69hy7n" w:id="35"/>
+            <w:bookmarkEnd w:id="35"/>
             <w:r>
               <w:rPr>
                 <w:rtl w:val="0"/>
@@ -4460,8 +4658,8 @@
               <w:spacing w:line="240" w:lineRule="auto"/>
               <w:rPr/>
             </w:pPr>
-            <w:bookmarkStart w:colFirst="0" w:colLast="0" w:name="_2aq126tgrl06" w:id="35"/>
-            <w:bookmarkEnd w:id="35"/>
+            <w:bookmarkStart w:colFirst="0" w:colLast="0" w:name="_2aq126tgrl06" w:id="36"/>
+            <w:bookmarkEnd w:id="36"/>
             <w:r>
               <w:rPr>
                 <w:rtl w:val="0"/>
@@ -4590,8 +4788,8 @@
               <w:spacing w:line="240" w:lineRule="auto"/>
               <w:rPr/>
             </w:pPr>
-            <w:bookmarkStart w:colFirst="0" w:colLast="0" w:name="_m642p085ndla" w:id="36"/>
-            <w:bookmarkEnd w:id="36"/>
+            <w:bookmarkStart w:colFirst="0" w:colLast="0" w:name="_m642p085ndla" w:id="37"/>
+            <w:bookmarkEnd w:id="37"/>
             <w:r>
               <w:rPr>
                 <w:rtl w:val="0"/>
@@ -4715,8 +4913,8 @@
               <w:spacing w:line="240" w:lineRule="auto"/>
               <w:rPr/>
             </w:pPr>
-            <w:bookmarkStart w:colFirst="0" w:colLast="0" w:name="_bb0vez1p96e0" w:id="37"/>
-            <w:bookmarkEnd w:id="37"/>
+            <w:bookmarkStart w:colFirst="0" w:colLast="0" w:name="_bb0vez1p96e0" w:id="38"/>
+            <w:bookmarkEnd w:id="38"/>
             <w:r>
               <w:rPr>
                 <w:rtl w:val="0"/>
@@ -4828,8 +5026,8 @@
         <w:spacing w:after="200" w:before="200" w:lineRule="auto"/>
         <w:rPr/>
       </w:pPr>
-      <w:bookmarkStart w:colFirst="0" w:colLast="0" w:name="_cmd2pqh0qgpl" w:id="38"/>
-      <w:bookmarkEnd w:id="38"/>
+      <w:bookmarkStart w:colFirst="0" w:colLast="0" w:name="_cmd2pqh0qgpl" w:id="39"/>
+      <w:bookmarkEnd w:id="39"/>
       <w:r>
         <w:br w:type="page"/>
       </w:r>
@@ -4845,8 +5043,8 @@
         <w:spacing w:after="200" w:before="200" w:lineRule="auto"/>
         <w:rPr/>
       </w:pPr>
-      <w:bookmarkStart w:colFirst="0" w:colLast="0" w:name="_rjqqts5wr1y5" w:id="39"/>
-      <w:bookmarkEnd w:id="39"/>
+      <w:bookmarkStart w:colFirst="0" w:colLast="0" w:name="_rjqqts5wr1y5" w:id="40"/>
+      <w:bookmarkEnd w:id="40"/>
       <w:r>
         <w:rPr>
           <w:rtl w:val="0"/>
@@ -4955,8 +5153,8 @@
               <w:spacing w:line="240" w:lineRule="auto"/>
               <w:rPr/>
             </w:pPr>
-            <w:bookmarkStart w:colFirst="0" w:colLast="0" w:name="_u7rkkgu3dje2" w:id="40"/>
-            <w:bookmarkEnd w:id="40"/>
+            <w:bookmarkStart w:colFirst="0" w:colLast="0" w:name="_u7rkkgu3dje2" w:id="41"/>
+            <w:bookmarkEnd w:id="41"/>
             <w:r>
               <w:rPr>
                 <w:rtl w:val="0"/>
@@ -5094,8 +5292,8 @@
               <w:spacing w:line="240" w:lineRule="auto"/>
               <w:rPr/>
             </w:pPr>
-            <w:bookmarkStart w:colFirst="0" w:colLast="0" w:name="_d5msta8ti3a7" w:id="41"/>
-            <w:bookmarkEnd w:id="41"/>
+            <w:bookmarkStart w:colFirst="0" w:colLast="0" w:name="_d5msta8ti3a7" w:id="42"/>
+            <w:bookmarkEnd w:id="42"/>
             <w:r>
               <w:rPr>
                 <w:rtl w:val="0"/>
@@ -5208,8 +5406,8 @@
               <w:spacing w:line="240" w:lineRule="auto"/>
               <w:rPr/>
             </w:pPr>
-            <w:bookmarkStart w:colFirst="0" w:colLast="0" w:name="_wgm5pzjl03vo" w:id="42"/>
-            <w:bookmarkEnd w:id="42"/>
+            <w:bookmarkStart w:colFirst="0" w:colLast="0" w:name="_wgm5pzjl03vo" w:id="43"/>
+            <w:bookmarkEnd w:id="43"/>
             <w:r>
               <w:rPr>
                 <w:rtl w:val="0"/>
@@ -5303,8 +5501,8 @@
               <w:spacing w:line="240" w:lineRule="auto"/>
               <w:rPr/>
             </w:pPr>
-            <w:bookmarkStart w:colFirst="0" w:colLast="0" w:name="_ywy7hcww4go4" w:id="43"/>
-            <w:bookmarkEnd w:id="43"/>
+            <w:bookmarkStart w:colFirst="0" w:colLast="0" w:name="_ywy7hcww4go4" w:id="44"/>
+            <w:bookmarkEnd w:id="44"/>
             <w:r>
               <w:rPr>
                 <w:rtl w:val="0"/>
@@ -5463,8 +5661,8 @@
               <w:spacing w:line="240" w:lineRule="auto"/>
               <w:rPr/>
             </w:pPr>
-            <w:bookmarkStart w:colFirst="0" w:colLast="0" w:name="_hkvloghyxv4o" w:id="44"/>
-            <w:bookmarkEnd w:id="44"/>
+            <w:bookmarkStart w:colFirst="0" w:colLast="0" w:name="_hkvloghyxv4o" w:id="45"/>
+            <w:bookmarkEnd w:id="45"/>
             <w:r>
               <w:rPr>
                 <w:rtl w:val="0"/>
@@ -5670,8 +5868,8 @@
               <w:spacing w:line="240" w:lineRule="auto"/>
               <w:rPr/>
             </w:pPr>
-            <w:bookmarkStart w:colFirst="0" w:colLast="0" w:name="_vqbkoor64a77" w:id="45"/>
-            <w:bookmarkEnd w:id="45"/>
+            <w:bookmarkStart w:colFirst="0" w:colLast="0" w:name="_vqbkoor64a77" w:id="46"/>
+            <w:bookmarkEnd w:id="46"/>
             <w:r>
               <w:rPr>
                 <w:rtl w:val="0"/>
@@ -5796,8 +5994,8 @@
               <w:spacing w:line="240" w:lineRule="auto"/>
               <w:rPr/>
             </w:pPr>
-            <w:bookmarkStart w:colFirst="0" w:colLast="0" w:name="_3dzex3h6izj0" w:id="46"/>
-            <w:bookmarkEnd w:id="46"/>
+            <w:bookmarkStart w:colFirst="0" w:colLast="0" w:name="_3dzex3h6izj0" w:id="47"/>
+            <w:bookmarkEnd w:id="47"/>
             <w:r>
               <w:rPr>
                 <w:rtl w:val="0"/>
@@ -5895,8 +6093,8 @@
               <w:spacing w:line="240" w:lineRule="auto"/>
               <w:rPr/>
             </w:pPr>
-            <w:bookmarkStart w:colFirst="0" w:colLast="0" w:name="_t979ca24a601" w:id="47"/>
-            <w:bookmarkEnd w:id="47"/>
+            <w:bookmarkStart w:colFirst="0" w:colLast="0" w:name="_t979ca24a601" w:id="48"/>
+            <w:bookmarkEnd w:id="48"/>
             <w:r>
               <w:rPr>
                 <w:rtl w:val="0"/>
@@ -6007,8 +6205,8 @@
               <w:spacing w:line="240" w:lineRule="auto"/>
               <w:rPr/>
             </w:pPr>
-            <w:bookmarkStart w:colFirst="0" w:colLast="0" w:name="_naoxvpfrhm3q" w:id="48"/>
-            <w:bookmarkEnd w:id="48"/>
+            <w:bookmarkStart w:colFirst="0" w:colLast="0" w:name="_naoxvpfrhm3q" w:id="49"/>
+            <w:bookmarkEnd w:id="49"/>
             <w:r>
               <w:rPr>
                 <w:rtl w:val="0"/>
@@ -6119,8 +6317,8 @@
               <w:spacing w:line="240" w:lineRule="auto"/>
               <w:rPr/>
             </w:pPr>
-            <w:bookmarkStart w:colFirst="0" w:colLast="0" w:name="_7m6ginxwwguk" w:id="49"/>
-            <w:bookmarkEnd w:id="49"/>
+            <w:bookmarkStart w:colFirst="0" w:colLast="0" w:name="_7m6ginxwwguk" w:id="50"/>
+            <w:bookmarkEnd w:id="50"/>
             <w:r>
               <w:rPr>
                 <w:rtl w:val="0"/>
@@ -6218,8 +6416,8 @@
               <w:spacing w:line="240" w:lineRule="auto"/>
               <w:rPr/>
             </w:pPr>
-            <w:bookmarkStart w:colFirst="0" w:colLast="0" w:name="_thk1k9no5zsl" w:id="50"/>
-            <w:bookmarkEnd w:id="50"/>
+            <w:bookmarkStart w:colFirst="0" w:colLast="0" w:name="_thk1k9no5zsl" w:id="51"/>
+            <w:bookmarkEnd w:id="51"/>
             <w:r>
               <w:rPr>
                 <w:rtl w:val="0"/>
@@ -6317,8 +6515,8 @@
               <w:spacing w:line="240" w:lineRule="auto"/>
               <w:rPr/>
             </w:pPr>
-            <w:bookmarkStart w:colFirst="0" w:colLast="0" w:name="_2tcsr9az2rke" w:id="51"/>
-            <w:bookmarkEnd w:id="51"/>
+            <w:bookmarkStart w:colFirst="0" w:colLast="0" w:name="_2tcsr9az2rke" w:id="52"/>
+            <w:bookmarkEnd w:id="52"/>
             <w:r>
               <w:rPr>
                 <w:rtl w:val="0"/>
@@ -6416,8 +6614,8 @@
               <w:spacing w:line="240" w:lineRule="auto"/>
               <w:rPr/>
             </w:pPr>
-            <w:bookmarkStart w:colFirst="0" w:colLast="0" w:name="_8ikqe12qejdq" w:id="52"/>
-            <w:bookmarkEnd w:id="52"/>
+            <w:bookmarkStart w:colFirst="0" w:colLast="0" w:name="_8ikqe12qejdq" w:id="53"/>
+            <w:bookmarkEnd w:id="53"/>
             <w:r>
               <w:rPr>
                 <w:rtl w:val="0"/>
@@ -6535,8 +6733,8 @@
               <w:spacing w:line="240" w:lineRule="auto"/>
               <w:rPr/>
             </w:pPr>
-            <w:bookmarkStart w:colFirst="0" w:colLast="0" w:name="_v0mo7i4o5q8i" w:id="53"/>
-            <w:bookmarkEnd w:id="53"/>
+            <w:bookmarkStart w:colFirst="0" w:colLast="0" w:name="_v0mo7i4o5q8i" w:id="54"/>
+            <w:bookmarkEnd w:id="54"/>
             <w:r>
               <w:rPr>
                 <w:rtl w:val="0"/>
@@ -6654,8 +6852,8 @@
               <w:spacing w:line="240" w:lineRule="auto"/>
               <w:rPr/>
             </w:pPr>
-            <w:bookmarkStart w:colFirst="0" w:colLast="0" w:name="_1pvnkdfmmf1e" w:id="54"/>
-            <w:bookmarkEnd w:id="54"/>
+            <w:bookmarkStart w:colFirst="0" w:colLast="0" w:name="_1pvnkdfmmf1e" w:id="55"/>
+            <w:bookmarkEnd w:id="55"/>
             <w:r>
               <w:rPr>
                 <w:rtl w:val="0"/>

</xml_diff>

<commit_message>
Added Delete by node reference and Clear functions; updated documentation
</commit_message>
<xml_diff>
--- a/Linked List Project Documentation.docx
+++ b/Linked List Project Documentation.docx
@@ -33,7 +33,7 @@
         <w:rPr>
           <w:rtl w:val="0"/>
         </w:rPr>
-        <w:t xml:space="preserve">Version v1.2 (2/28/2019)</w:t>
+        <w:t xml:space="preserve">Version v1.3 (4/26/2019)</w:t>
       </w:r>
       <w:r>
         <w:rPr>
@@ -2112,16 +2112,15 @@
             <w:pPr>
               <w:pStyle w:val="Heading4"/>
               <w:widowControl w:val="0"/>
-              <w:spacing w:line="240" w:lineRule="auto"/>
-              <w:rPr/>
-            </w:pPr>
-            <w:bookmarkStart w:colFirst="0" w:colLast="0" w:name="_yinnk5xbyfv5" w:id="17"/>
+              <w:rPr/>
+            </w:pPr>
+            <w:bookmarkStart w:colFirst="0" w:colLast="0" w:name="_1tmcn6yjziqn" w:id="17"/>
             <w:bookmarkEnd w:id="17"/>
             <w:r>
               <w:rPr>
                 <w:rtl w:val="0"/>
               </w:rPr>
-              <w:t xml:space="preserve">Delete</w:t>
+              <w:t xml:space="preserve">Clear</w:t>
             </w:r>
           </w:p>
         </w:tc>
@@ -2177,40 +2176,13 @@
             <w:pPr>
               <w:widowControl w:val="0"/>
               <w:spacing w:line="240" w:lineRule="auto"/>
-              <w:rPr>
-                <w:rFonts w:ascii="Courier New" w:cs="Courier New" w:eastAsia="Courier New" w:hAnsi="Courier New"/>
-              </w:rPr>
-            </w:pPr>
-            <w:r>
-              <w:rPr>
-                <w:rtl w:val="0"/>
-              </w:rPr>
-              <w:t xml:space="preserve">Deletes a node from the linked list.</w:t>
-            </w:r>
-            <w:r>
-              <w:rPr>
-                <w:rtl w:val="0"/>
-              </w:rPr>
-            </w:r>
-          </w:p>
-          <w:p>
-            <w:pPr>
-              <w:widowControl w:val="0"/>
-              <w:spacing w:line="240" w:lineRule="auto"/>
-              <w:rPr/>
-            </w:pPr>
-            <w:r>
-              <w:rPr>
-                <w:rFonts w:ascii="Courier New" w:cs="Courier New" w:eastAsia="Courier New" w:hAnsi="Courier New"/>
-                <w:rtl w:val="0"/>
-              </w:rPr>
-              <w:t xml:space="preserve">T dataToFind</w:t>
-            </w:r>
-            <w:r>
-              <w:rPr>
-                <w:rtl w:val="0"/>
-              </w:rPr>
-              <w:t xml:space="preserve"> - The key value to look for in the linked list. If this value is found in a node, that node will be deleted.</w:t>
+              <w:rPr/>
+            </w:pPr>
+            <w:r>
+              <w:rPr>
+                <w:rtl w:val="0"/>
+              </w:rPr>
+              <w:t xml:space="preserve">Deletes all of the nodes contained in this linked list.</w:t>
             </w:r>
           </w:p>
         </w:tc>
@@ -2238,48 +2210,47 @@
             <w:pPr>
               <w:pStyle w:val="Heading4"/>
               <w:widowControl w:val="0"/>
-              <w:spacing w:line="240" w:lineRule="auto"/>
-              <w:rPr/>
-            </w:pPr>
-            <w:bookmarkStart w:colFirst="0" w:colLast="0" w:name="_a4wzwexh5t4n" w:id="18"/>
+              <w:rPr/>
+            </w:pPr>
+            <w:bookmarkStart w:colFirst="0" w:colLast="0" w:name="_vhh4x8f8h0dr" w:id="18"/>
             <w:bookmarkEnd w:id="18"/>
             <w:r>
               <w:rPr>
                 <w:rtl w:val="0"/>
               </w:rPr>
-              <w:t xml:space="preserve">Find</w:t>
-            </w:r>
-          </w:p>
-        </w:tc>
-        <w:tc>
-          <w:tcPr>
-            <w:tcBorders>
-              <w:left w:color="ffffff" w:space="0" w:sz="8" w:val="single"/>
-              <w:right w:color="ffffff" w:space="0" w:sz="8" w:val="single"/>
-            </w:tcBorders>
-            <w:shd w:fill="auto" w:val="clear"/>
-            <w:tcMar>
-              <w:top w:w="100.0" w:type="dxa"/>
-              <w:left w:w="100.0" w:type="dxa"/>
-              <w:bottom w:w="100.0" w:type="dxa"/>
-              <w:right w:w="100.0" w:type="dxa"/>
-            </w:tcMar>
-            <w:vAlign w:val="top"/>
-          </w:tcPr>
-          <w:p>
-            <w:pPr>
-              <w:widowControl w:val="0"/>
-              <w:spacing w:line="240" w:lineRule="auto"/>
-              <w:rPr>
-                <w:rFonts w:ascii="Courier New" w:cs="Courier New" w:eastAsia="Courier New" w:hAnsi="Courier New"/>
-              </w:rPr>
-            </w:pPr>
-            <w:r>
-              <w:rPr>
-                <w:rFonts w:ascii="Courier New" w:cs="Courier New" w:eastAsia="Courier New" w:hAnsi="Courier New"/>
-                <w:rtl w:val="0"/>
-              </w:rPr>
-              <w:t xml:space="preserve">LL_Node&lt;T&gt;*</w:t>
+              <w:t xml:space="preserve">Delete</w:t>
+            </w:r>
+          </w:p>
+        </w:tc>
+        <w:tc>
+          <w:tcPr>
+            <w:tcBorders>
+              <w:left w:color="ffffff" w:space="0" w:sz="8" w:val="single"/>
+              <w:right w:color="ffffff" w:space="0" w:sz="8" w:val="single"/>
+            </w:tcBorders>
+            <w:shd w:fill="auto" w:val="clear"/>
+            <w:tcMar>
+              <w:top w:w="100.0" w:type="dxa"/>
+              <w:left w:w="100.0" w:type="dxa"/>
+              <w:bottom w:w="100.0" w:type="dxa"/>
+              <w:right w:w="100.0" w:type="dxa"/>
+            </w:tcMar>
+            <w:vAlign w:val="top"/>
+          </w:tcPr>
+          <w:p>
+            <w:pPr>
+              <w:widowControl w:val="0"/>
+              <w:spacing w:line="240" w:lineRule="auto"/>
+              <w:rPr>
+                <w:rFonts w:ascii="Courier New" w:cs="Courier New" w:eastAsia="Courier New" w:hAnsi="Courier New"/>
+              </w:rPr>
+            </w:pPr>
+            <w:r>
+              <w:rPr>
+                <w:rFonts w:ascii="Courier New" w:cs="Courier New" w:eastAsia="Courier New" w:hAnsi="Courier New"/>
+                <w:rtl w:val="0"/>
+              </w:rPr>
+              <w:t xml:space="preserve">void</w:t>
             </w:r>
           </w:p>
         </w:tc>
@@ -2311,34 +2282,38 @@
               <w:rPr>
                 <w:rtl w:val="0"/>
               </w:rPr>
-              <w:t xml:space="preserve">Finds the first instance of a key value in the linked list. Returns a pointer to the node containing the key value. If no match is found, returns </w:t>
-            </w:r>
-            <w:r>
-              <w:rPr>
-                <w:rFonts w:ascii="Courier New" w:cs="Courier New" w:eastAsia="Courier New" w:hAnsi="Courier New"/>
-                <w:rtl w:val="0"/>
-              </w:rPr>
-              <w:t xml:space="preserve">nullptr.</w:t>
-            </w:r>
-          </w:p>
-          <w:p>
-            <w:pPr>
-              <w:widowControl w:val="0"/>
-              <w:spacing w:line="240" w:lineRule="auto"/>
-              <w:rPr/>
-            </w:pPr>
-            <w:r>
-              <w:rPr>
-                <w:rFonts w:ascii="Courier New" w:cs="Courier New" w:eastAsia="Courier New" w:hAnsi="Courier New"/>
-                <w:rtl w:val="0"/>
-              </w:rPr>
-              <w:t xml:space="preserve">T dataToFind</w:t>
-            </w:r>
-            <w:r>
-              <w:rPr>
-                <w:rtl w:val="0"/>
-              </w:rPr>
-              <w:t xml:space="preserve"> - The key value to look for in the linked list.</w:t>
+              <w:t xml:space="preserve">Deletes a node from the linked list.</w:t>
+            </w:r>
+            <w:r>
+              <w:rPr>
+                <w:rtl w:val="0"/>
+              </w:rPr>
+            </w:r>
+          </w:p>
+          <w:p>
+            <w:pPr>
+              <w:widowControl w:val="0"/>
+              <w:spacing w:line="240" w:lineRule="auto"/>
+              <w:rPr/>
+            </w:pPr>
+            <w:r>
+              <w:rPr>
+                <w:rFonts w:ascii="Courier New" w:cs="Courier New" w:eastAsia="Courier New" w:hAnsi="Courier New"/>
+                <w:rtl w:val="0"/>
+              </w:rPr>
+              <w:t xml:space="preserve">LL_Node&lt;T&gt;* delNode</w:t>
+            </w:r>
+            <w:r>
+              <w:rPr>
+                <w:rtl w:val="0"/>
+              </w:rPr>
+              <w:t xml:space="preserve"> </w:t>
+            </w:r>
+            <w:r>
+              <w:rPr>
+                <w:rtl w:val="0"/>
+              </w:rPr>
+              <w:t xml:space="preserve">- The node to look for in the linked. If the node is found,  it will be deleted.</w:t>
             </w:r>
           </w:p>
           <w:p>
@@ -2366,12 +2341,6 @@
                 <w:rtl w:val="0"/>
               </w:rPr>
               <w:t xml:space="preserve">true</w:t>
-            </w:r>
-            <w:r>
-              <w:rPr>
-                <w:rtl w:val="0"/>
-              </w:rPr>
-              <w:t xml:space="preserve">.</w:t>
             </w:r>
             <w:r>
               <w:rPr>
@@ -2408,45 +2377,45 @@
               <w:spacing w:line="240" w:lineRule="auto"/>
               <w:rPr/>
             </w:pPr>
-            <w:bookmarkStart w:colFirst="0" w:colLast="0" w:name="_n76bq8u8o5m8" w:id="19"/>
+            <w:bookmarkStart w:colFirst="0" w:colLast="0" w:name="_fz4dfb516qtz" w:id="19"/>
             <w:bookmarkEnd w:id="19"/>
             <w:r>
               <w:rPr>
                 <w:rtl w:val="0"/>
               </w:rPr>
-              <w:t xml:space="preserve">GetHeadNode</w:t>
-            </w:r>
-          </w:p>
-        </w:tc>
-        <w:tc>
-          <w:tcPr>
-            <w:tcBorders>
-              <w:left w:color="ffffff" w:space="0" w:sz="8" w:val="single"/>
-              <w:right w:color="ffffff" w:space="0" w:sz="8" w:val="single"/>
-            </w:tcBorders>
-            <w:shd w:fill="auto" w:val="clear"/>
-            <w:tcMar>
-              <w:top w:w="100.0" w:type="dxa"/>
-              <w:left w:w="100.0" w:type="dxa"/>
-              <w:bottom w:w="100.0" w:type="dxa"/>
-              <w:right w:w="100.0" w:type="dxa"/>
-            </w:tcMar>
-            <w:vAlign w:val="top"/>
-          </w:tcPr>
-          <w:p>
-            <w:pPr>
-              <w:widowControl w:val="0"/>
-              <w:spacing w:line="240" w:lineRule="auto"/>
-              <w:rPr>
-                <w:rFonts w:ascii="Courier New" w:cs="Courier New" w:eastAsia="Courier New" w:hAnsi="Courier New"/>
-              </w:rPr>
-            </w:pPr>
-            <w:r>
-              <w:rPr>
-                <w:rFonts w:ascii="Courier New" w:cs="Courier New" w:eastAsia="Courier New" w:hAnsi="Courier New"/>
-                <w:rtl w:val="0"/>
-              </w:rPr>
-              <w:t xml:space="preserve">LLNode&lt;T&gt;*</w:t>
+              <w:t xml:space="preserve">Delete</w:t>
+            </w:r>
+          </w:p>
+        </w:tc>
+        <w:tc>
+          <w:tcPr>
+            <w:tcBorders>
+              <w:left w:color="ffffff" w:space="0" w:sz="8" w:val="single"/>
+              <w:right w:color="ffffff" w:space="0" w:sz="8" w:val="single"/>
+            </w:tcBorders>
+            <w:shd w:fill="auto" w:val="clear"/>
+            <w:tcMar>
+              <w:top w:w="100.0" w:type="dxa"/>
+              <w:left w:w="100.0" w:type="dxa"/>
+              <w:bottom w:w="100.0" w:type="dxa"/>
+              <w:right w:w="100.0" w:type="dxa"/>
+            </w:tcMar>
+            <w:vAlign w:val="top"/>
+          </w:tcPr>
+          <w:p>
+            <w:pPr>
+              <w:widowControl w:val="0"/>
+              <w:spacing w:line="240" w:lineRule="auto"/>
+              <w:rPr>
+                <w:rFonts w:ascii="Courier New" w:cs="Courier New" w:eastAsia="Courier New" w:hAnsi="Courier New"/>
+              </w:rPr>
+            </w:pPr>
+            <w:r>
+              <w:rPr>
+                <w:rFonts w:ascii="Courier New" w:cs="Courier New" w:eastAsia="Courier New" w:hAnsi="Courier New"/>
+                <w:rtl w:val="0"/>
+              </w:rPr>
+              <w:t xml:space="preserve">void</w:t>
             </w:r>
           </w:p>
         </w:tc>
@@ -2470,13 +2439,73 @@
             <w:pPr>
               <w:widowControl w:val="0"/>
               <w:spacing w:line="240" w:lineRule="auto"/>
-              <w:rPr/>
-            </w:pPr>
-            <w:r>
-              <w:rPr>
-                <w:rtl w:val="0"/>
-              </w:rPr>
-              <w:t xml:space="preserve">Returns the pointer to the head node of this linked list.</w:t>
+              <w:rPr>
+                <w:rFonts w:ascii="Courier New" w:cs="Courier New" w:eastAsia="Courier New" w:hAnsi="Courier New"/>
+              </w:rPr>
+            </w:pPr>
+            <w:r>
+              <w:rPr>
+                <w:rtl w:val="0"/>
+              </w:rPr>
+              <w:t xml:space="preserve">Deletes a node with the given value from the linked list.</w:t>
+            </w:r>
+            <w:r>
+              <w:rPr>
+                <w:rtl w:val="0"/>
+              </w:rPr>
+            </w:r>
+          </w:p>
+          <w:p>
+            <w:pPr>
+              <w:widowControl w:val="0"/>
+              <w:spacing w:line="240" w:lineRule="auto"/>
+              <w:rPr/>
+            </w:pPr>
+            <w:r>
+              <w:rPr>
+                <w:rFonts w:ascii="Courier New" w:cs="Courier New" w:eastAsia="Courier New" w:hAnsi="Courier New"/>
+                <w:rtl w:val="0"/>
+              </w:rPr>
+              <w:t xml:space="preserve">T dataToFind</w:t>
+            </w:r>
+            <w:r>
+              <w:rPr>
+                <w:rtl w:val="0"/>
+              </w:rPr>
+              <w:t xml:space="preserve"> - The key value to look for in the linked list. If this value is found in a node, that node will be deleted. If the value appears multiple times in the list, the first node that contains the value will be deleted.</w:t>
+            </w:r>
+          </w:p>
+          <w:p>
+            <w:pPr>
+              <w:widowControl w:val="0"/>
+              <w:spacing w:line="240" w:lineRule="auto"/>
+              <w:rPr/>
+            </w:pPr>
+            <w:r>
+              <w:rPr>
+                <w:rFonts w:ascii="Courier New" w:cs="Courier New" w:eastAsia="Courier New" w:hAnsi="Courier New"/>
+                <w:rtl w:val="0"/>
+              </w:rPr>
+              <w:t xml:space="preserve">bool verbose</w:t>
+            </w:r>
+            <w:r>
+              <w:rPr>
+                <w:rtl w:val="0"/>
+              </w:rPr>
+              <w:t xml:space="preserve"> - Whether or not to output status messages to the console. Defaults to </w:t>
+            </w:r>
+            <w:r>
+              <w:rPr>
+                <w:rFonts w:ascii="Courier New" w:cs="Courier New" w:eastAsia="Courier New" w:hAnsi="Courier New"/>
+                <w:rtl w:val="0"/>
+              </w:rPr>
+              <w:t xml:space="preserve">true</w:t>
+            </w:r>
+            <w:r>
+              <w:rPr>
+                <w:rtl w:val="0"/>
+              </w:rPr>
+              <w:t xml:space="preserve">.</w:t>
             </w:r>
           </w:p>
         </w:tc>
@@ -2507,45 +2536,45 @@
               <w:spacing w:line="240" w:lineRule="auto"/>
               <w:rPr/>
             </w:pPr>
-            <w:bookmarkStart w:colFirst="0" w:colLast="0" w:name="_gdhvdctc6n" w:id="20"/>
+            <w:bookmarkStart w:colFirst="0" w:colLast="0" w:name="_a4wzwexh5t4n" w:id="20"/>
             <w:bookmarkEnd w:id="20"/>
             <w:r>
               <w:rPr>
                 <w:rtl w:val="0"/>
               </w:rPr>
-              <w:t xml:space="preserve">GetNodeCount</w:t>
-            </w:r>
-          </w:p>
-        </w:tc>
-        <w:tc>
-          <w:tcPr>
-            <w:tcBorders>
-              <w:left w:color="ffffff" w:space="0" w:sz="8" w:val="single"/>
-              <w:right w:color="ffffff" w:space="0" w:sz="8" w:val="single"/>
-            </w:tcBorders>
-            <w:shd w:fill="auto" w:val="clear"/>
-            <w:tcMar>
-              <w:top w:w="100.0" w:type="dxa"/>
-              <w:left w:w="100.0" w:type="dxa"/>
-              <w:bottom w:w="100.0" w:type="dxa"/>
-              <w:right w:w="100.0" w:type="dxa"/>
-            </w:tcMar>
-            <w:vAlign w:val="top"/>
-          </w:tcPr>
-          <w:p>
-            <w:pPr>
-              <w:widowControl w:val="0"/>
-              <w:spacing w:line="240" w:lineRule="auto"/>
-              <w:rPr>
-                <w:rFonts w:ascii="Courier New" w:cs="Courier New" w:eastAsia="Courier New" w:hAnsi="Courier New"/>
-              </w:rPr>
-            </w:pPr>
-            <w:r>
-              <w:rPr>
-                <w:rFonts w:ascii="Courier New" w:cs="Courier New" w:eastAsia="Courier New" w:hAnsi="Courier New"/>
-                <w:rtl w:val="0"/>
-              </w:rPr>
-              <w:t xml:space="preserve">int</w:t>
+              <w:t xml:space="preserve">Find</w:t>
+            </w:r>
+          </w:p>
+        </w:tc>
+        <w:tc>
+          <w:tcPr>
+            <w:tcBorders>
+              <w:left w:color="ffffff" w:space="0" w:sz="8" w:val="single"/>
+              <w:right w:color="ffffff" w:space="0" w:sz="8" w:val="single"/>
+            </w:tcBorders>
+            <w:shd w:fill="auto" w:val="clear"/>
+            <w:tcMar>
+              <w:top w:w="100.0" w:type="dxa"/>
+              <w:left w:w="100.0" w:type="dxa"/>
+              <w:bottom w:w="100.0" w:type="dxa"/>
+              <w:right w:w="100.0" w:type="dxa"/>
+            </w:tcMar>
+            <w:vAlign w:val="top"/>
+          </w:tcPr>
+          <w:p>
+            <w:pPr>
+              <w:widowControl w:val="0"/>
+              <w:spacing w:line="240" w:lineRule="auto"/>
+              <w:rPr>
+                <w:rFonts w:ascii="Courier New" w:cs="Courier New" w:eastAsia="Courier New" w:hAnsi="Courier New"/>
+              </w:rPr>
+            </w:pPr>
+            <w:r>
+              <w:rPr>
+                <w:rFonts w:ascii="Courier New" w:cs="Courier New" w:eastAsia="Courier New" w:hAnsi="Courier New"/>
+                <w:rtl w:val="0"/>
+              </w:rPr>
+              <w:t xml:space="preserve">LL_Node&lt;T&gt;*</w:t>
             </w:r>
           </w:p>
         </w:tc>
@@ -2569,13 +2598,81 @@
             <w:pPr>
               <w:widowControl w:val="0"/>
               <w:spacing w:line="240" w:lineRule="auto"/>
-              <w:rPr/>
-            </w:pPr>
-            <w:r>
-              <w:rPr>
-                <w:rtl w:val="0"/>
-              </w:rPr>
-              <w:t xml:space="preserve">Returns the current count of the number of nodes in the linked list.</w:t>
+              <w:rPr>
+                <w:rFonts w:ascii="Courier New" w:cs="Courier New" w:eastAsia="Courier New" w:hAnsi="Courier New"/>
+              </w:rPr>
+            </w:pPr>
+            <w:r>
+              <w:rPr>
+                <w:rtl w:val="0"/>
+              </w:rPr>
+              <w:t xml:space="preserve">Finds the first instance of a key value in the linked list. Returns a pointer to the node containing the key value. If no match is found, returns </w:t>
+            </w:r>
+            <w:r>
+              <w:rPr>
+                <w:rFonts w:ascii="Courier New" w:cs="Courier New" w:eastAsia="Courier New" w:hAnsi="Courier New"/>
+                <w:rtl w:val="0"/>
+              </w:rPr>
+              <w:t xml:space="preserve">nullptr.</w:t>
+            </w:r>
+          </w:p>
+          <w:p>
+            <w:pPr>
+              <w:widowControl w:val="0"/>
+              <w:spacing w:line="240" w:lineRule="auto"/>
+              <w:rPr/>
+            </w:pPr>
+            <w:r>
+              <w:rPr>
+                <w:rFonts w:ascii="Courier New" w:cs="Courier New" w:eastAsia="Courier New" w:hAnsi="Courier New"/>
+                <w:rtl w:val="0"/>
+              </w:rPr>
+              <w:t xml:space="preserve">T dataToFind</w:t>
+            </w:r>
+            <w:r>
+              <w:rPr>
+                <w:rtl w:val="0"/>
+              </w:rPr>
+              <w:t xml:space="preserve"> - The key value to look for in the linked list.</w:t>
+            </w:r>
+          </w:p>
+          <w:p>
+            <w:pPr>
+              <w:widowControl w:val="0"/>
+              <w:spacing w:line="240" w:lineRule="auto"/>
+              <w:rPr/>
+            </w:pPr>
+            <w:r>
+              <w:rPr>
+                <w:rFonts w:ascii="Courier New" w:cs="Courier New" w:eastAsia="Courier New" w:hAnsi="Courier New"/>
+                <w:rtl w:val="0"/>
+              </w:rPr>
+              <w:t xml:space="preserve">bool verbose</w:t>
+            </w:r>
+            <w:r>
+              <w:rPr>
+                <w:rtl w:val="0"/>
+              </w:rPr>
+              <w:t xml:space="preserve"> - Whether or not to output status messages to the console. Defaults to </w:t>
+            </w:r>
+            <w:r>
+              <w:rPr>
+                <w:rFonts w:ascii="Courier New" w:cs="Courier New" w:eastAsia="Courier New" w:hAnsi="Courier New"/>
+                <w:rtl w:val="0"/>
+              </w:rPr>
+              <w:t xml:space="preserve">true</w:t>
+            </w:r>
+            <w:r>
+              <w:rPr>
+                <w:rtl w:val="0"/>
+              </w:rPr>
+              <w:t xml:space="preserve">.</w:t>
+            </w:r>
+            <w:r>
+              <w:rPr>
+                <w:rtl w:val="0"/>
+              </w:rPr>
+              <w:t xml:space="preserve">.</w:t>
             </w:r>
           </w:p>
         </w:tc>
@@ -2606,13 +2703,13 @@
               <w:spacing w:line="240" w:lineRule="auto"/>
               <w:rPr/>
             </w:pPr>
-            <w:bookmarkStart w:colFirst="0" w:colLast="0" w:name="_gdhvdctc6n" w:id="20"/>
-            <w:bookmarkEnd w:id="20"/>
-            <w:r>
-              <w:rPr>
-                <w:rtl w:val="0"/>
-              </w:rPr>
-              <w:t xml:space="preserve">GetTailNode</w:t>
+            <w:bookmarkStart w:colFirst="0" w:colLast="0" w:name="_n76bq8u8o5m8" w:id="21"/>
+            <w:bookmarkEnd w:id="21"/>
+            <w:r>
+              <w:rPr>
+                <w:rtl w:val="0"/>
+              </w:rPr>
+              <w:t xml:space="preserve">GetHeadNode</w:t>
             </w:r>
           </w:p>
         </w:tc>
@@ -2674,7 +2771,7 @@
               <w:rPr>
                 <w:rtl w:val="0"/>
               </w:rPr>
-              <w:t xml:space="preserve">Returns the pointer to the tail node of this linked list.</w:t>
+              <w:t xml:space="preserve">Returns the pointer to the head node of this linked list.</w:t>
             </w:r>
           </w:p>
         </w:tc>
@@ -2705,45 +2802,45 @@
               <w:spacing w:line="240" w:lineRule="auto"/>
               <w:rPr/>
             </w:pPr>
-            <w:bookmarkStart w:colFirst="0" w:colLast="0" w:name="_ri0xdf9jo4je" w:id="21"/>
-            <w:bookmarkEnd w:id="21"/>
-            <w:r>
-              <w:rPr>
-                <w:rtl w:val="0"/>
-              </w:rPr>
-              <w:t xml:space="preserve">Insert</w:t>
-            </w:r>
-          </w:p>
-        </w:tc>
-        <w:tc>
-          <w:tcPr>
-            <w:tcBorders>
-              <w:left w:color="ffffff" w:space="0" w:sz="8" w:val="single"/>
-              <w:right w:color="ffffff" w:space="0" w:sz="8" w:val="single"/>
-            </w:tcBorders>
-            <w:shd w:fill="auto" w:val="clear"/>
-            <w:tcMar>
-              <w:top w:w="100.0" w:type="dxa"/>
-              <w:left w:w="100.0" w:type="dxa"/>
-              <w:bottom w:w="100.0" w:type="dxa"/>
-              <w:right w:w="100.0" w:type="dxa"/>
-            </w:tcMar>
-            <w:vAlign w:val="top"/>
-          </w:tcPr>
-          <w:p>
-            <w:pPr>
-              <w:widowControl w:val="0"/>
-              <w:spacing w:line="240" w:lineRule="auto"/>
-              <w:rPr>
-                <w:rFonts w:ascii="Courier New" w:cs="Courier New" w:eastAsia="Courier New" w:hAnsi="Courier New"/>
-              </w:rPr>
-            </w:pPr>
-            <w:r>
-              <w:rPr>
-                <w:rFonts w:ascii="Courier New" w:cs="Courier New" w:eastAsia="Courier New" w:hAnsi="Courier New"/>
-                <w:rtl w:val="0"/>
-              </w:rPr>
-              <w:t xml:space="preserve">void</w:t>
+            <w:bookmarkStart w:colFirst="0" w:colLast="0" w:name="_gdhvdctc6n" w:id="22"/>
+            <w:bookmarkEnd w:id="22"/>
+            <w:r>
+              <w:rPr>
+                <w:rtl w:val="0"/>
+              </w:rPr>
+              <w:t xml:space="preserve">GetNodeCount</w:t>
+            </w:r>
+          </w:p>
+        </w:tc>
+        <w:tc>
+          <w:tcPr>
+            <w:tcBorders>
+              <w:left w:color="ffffff" w:space="0" w:sz="8" w:val="single"/>
+              <w:right w:color="ffffff" w:space="0" w:sz="8" w:val="single"/>
+            </w:tcBorders>
+            <w:shd w:fill="auto" w:val="clear"/>
+            <w:tcMar>
+              <w:top w:w="100.0" w:type="dxa"/>
+              <w:left w:w="100.0" w:type="dxa"/>
+              <w:bottom w:w="100.0" w:type="dxa"/>
+              <w:right w:w="100.0" w:type="dxa"/>
+            </w:tcMar>
+            <w:vAlign w:val="top"/>
+          </w:tcPr>
+          <w:p>
+            <w:pPr>
+              <w:widowControl w:val="0"/>
+              <w:spacing w:line="240" w:lineRule="auto"/>
+              <w:rPr>
+                <w:rFonts w:ascii="Courier New" w:cs="Courier New" w:eastAsia="Courier New" w:hAnsi="Courier New"/>
+              </w:rPr>
+            </w:pPr>
+            <w:r>
+              <w:rPr>
+                <w:rFonts w:ascii="Courier New" w:cs="Courier New" w:eastAsia="Courier New" w:hAnsi="Courier New"/>
+                <w:rtl w:val="0"/>
+              </w:rPr>
+              <w:t xml:space="preserve">int</w:t>
             </w:r>
           </w:p>
         </w:tc>
@@ -2767,78 +2864,13 @@
             <w:pPr>
               <w:widowControl w:val="0"/>
               <w:spacing w:line="240" w:lineRule="auto"/>
-              <w:rPr>
-                <w:rFonts w:ascii="Courier New" w:cs="Courier New" w:eastAsia="Courier New" w:hAnsi="Courier New"/>
-              </w:rPr>
-            </w:pPr>
-            <w:r>
-              <w:rPr>
-                <w:rtl w:val="0"/>
-              </w:rPr>
-              <w:t xml:space="preserve">Creates a new node, and inserts it at the end the linked list.</w:t>
-            </w:r>
-            <w:r>
-              <w:rPr>
-                <w:rtl w:val="0"/>
-              </w:rPr>
-            </w:r>
-          </w:p>
-          <w:p>
-            <w:pPr>
-              <w:widowControl w:val="0"/>
-              <w:spacing w:line="240" w:lineRule="auto"/>
-              <w:rPr/>
-            </w:pPr>
-            <w:r>
-              <w:rPr>
-                <w:rFonts w:ascii="Courier New" w:cs="Courier New" w:eastAsia="Courier New" w:hAnsi="Courier New"/>
-                <w:rtl w:val="0"/>
-              </w:rPr>
-              <w:t xml:space="preserve">T newData</w:t>
-            </w:r>
-            <w:r>
-              <w:rPr>
-                <w:rtl w:val="0"/>
-              </w:rPr>
-              <w:t xml:space="preserve"> - The key value to be stored in the new node.</w:t>
-            </w:r>
-          </w:p>
-          <w:p>
-            <w:pPr>
-              <w:widowControl w:val="0"/>
-              <w:spacing w:line="240" w:lineRule="auto"/>
-              <w:rPr/>
-            </w:pPr>
-            <w:r>
-              <w:rPr>
-                <w:rFonts w:ascii="Courier New" w:cs="Courier New" w:eastAsia="Courier New" w:hAnsi="Courier New"/>
-                <w:rtl w:val="0"/>
-              </w:rPr>
-              <w:t xml:space="preserve">bool verbose</w:t>
-            </w:r>
-            <w:r>
-              <w:rPr>
-                <w:rtl w:val="0"/>
-              </w:rPr>
-              <w:t xml:space="preserve"> - Whether or not to output status messages to the console. Defaults to </w:t>
-            </w:r>
-            <w:r>
-              <w:rPr>
-                <w:rFonts w:ascii="Courier New" w:cs="Courier New" w:eastAsia="Courier New" w:hAnsi="Courier New"/>
-                <w:rtl w:val="0"/>
-              </w:rPr>
-              <w:t xml:space="preserve">true</w:t>
-            </w:r>
-            <w:r>
-              <w:rPr>
-                <w:rtl w:val="0"/>
-              </w:rPr>
-              <w:t xml:space="preserve">.</w:t>
-            </w:r>
-            <w:r>
-              <w:rPr>
-                <w:rtl w:val="0"/>
-              </w:rPr>
+              <w:rPr/>
+            </w:pPr>
+            <w:r>
+              <w:rPr>
+                <w:rtl w:val="0"/>
+              </w:rPr>
+              <w:t xml:space="preserve">Returns the current count of the number of nodes in the linked list.</w:t>
             </w:r>
           </w:p>
         </w:tc>
@@ -2869,8 +2901,271 @@
               <w:spacing w:line="240" w:lineRule="auto"/>
               <w:rPr/>
             </w:pPr>
-            <w:bookmarkStart w:colFirst="0" w:colLast="0" w:name="_7rvq8o68e2o" w:id="22"/>
+            <w:bookmarkStart w:colFirst="0" w:colLast="0" w:name="_gdhvdctc6n" w:id="22"/>
             <w:bookmarkEnd w:id="22"/>
+            <w:r>
+              <w:rPr>
+                <w:rtl w:val="0"/>
+              </w:rPr>
+              <w:t xml:space="preserve">GetTailNode</w:t>
+            </w:r>
+          </w:p>
+        </w:tc>
+        <w:tc>
+          <w:tcPr>
+            <w:tcBorders>
+              <w:left w:color="ffffff" w:space="0" w:sz="8" w:val="single"/>
+              <w:right w:color="ffffff" w:space="0" w:sz="8" w:val="single"/>
+            </w:tcBorders>
+            <w:shd w:fill="auto" w:val="clear"/>
+            <w:tcMar>
+              <w:top w:w="100.0" w:type="dxa"/>
+              <w:left w:w="100.0" w:type="dxa"/>
+              <w:bottom w:w="100.0" w:type="dxa"/>
+              <w:right w:w="100.0" w:type="dxa"/>
+            </w:tcMar>
+            <w:vAlign w:val="top"/>
+          </w:tcPr>
+          <w:p>
+            <w:pPr>
+              <w:widowControl w:val="0"/>
+              <w:spacing w:line="240" w:lineRule="auto"/>
+              <w:rPr>
+                <w:rFonts w:ascii="Courier New" w:cs="Courier New" w:eastAsia="Courier New" w:hAnsi="Courier New"/>
+              </w:rPr>
+            </w:pPr>
+            <w:r>
+              <w:rPr>
+                <w:rFonts w:ascii="Courier New" w:cs="Courier New" w:eastAsia="Courier New" w:hAnsi="Courier New"/>
+                <w:rtl w:val="0"/>
+              </w:rPr>
+              <w:t xml:space="preserve">LLNode&lt;T&gt;*</w:t>
+            </w:r>
+          </w:p>
+        </w:tc>
+        <w:tc>
+          <w:tcPr>
+            <w:gridSpan w:val="2"/>
+            <w:tcBorders>
+              <w:left w:color="ffffff" w:space="0" w:sz="8" w:val="single"/>
+              <w:right w:color="ffffff" w:space="0" w:sz="8" w:val="single"/>
+            </w:tcBorders>
+            <w:shd w:fill="auto" w:val="clear"/>
+            <w:tcMar>
+              <w:top w:w="100.0" w:type="dxa"/>
+              <w:left w:w="100.0" w:type="dxa"/>
+              <w:bottom w:w="100.0" w:type="dxa"/>
+              <w:right w:w="100.0" w:type="dxa"/>
+            </w:tcMar>
+            <w:vAlign w:val="top"/>
+          </w:tcPr>
+          <w:p>
+            <w:pPr>
+              <w:widowControl w:val="0"/>
+              <w:spacing w:line="240" w:lineRule="auto"/>
+              <w:rPr/>
+            </w:pPr>
+            <w:r>
+              <w:rPr>
+                <w:rtl w:val="0"/>
+              </w:rPr>
+              <w:t xml:space="preserve">Returns the pointer to the tail node of this linked list.</w:t>
+            </w:r>
+          </w:p>
+        </w:tc>
+      </w:tr>
+      <w:tr>
+        <w:trPr>
+          <w:trHeight w:val="420" w:hRule="atLeast"/>
+        </w:trPr>
+        <w:tc>
+          <w:tcPr>
+            <w:tcBorders>
+              <w:left w:color="ffffff" w:space="0" w:sz="8" w:val="single"/>
+              <w:right w:color="ffffff" w:space="0" w:sz="8" w:val="single"/>
+            </w:tcBorders>
+            <w:shd w:fill="auto" w:val="clear"/>
+            <w:tcMar>
+              <w:top w:w="100.0" w:type="dxa"/>
+              <w:left w:w="100.0" w:type="dxa"/>
+              <w:bottom w:w="100.0" w:type="dxa"/>
+              <w:right w:w="100.0" w:type="dxa"/>
+            </w:tcMar>
+            <w:vAlign w:val="top"/>
+          </w:tcPr>
+          <w:p>
+            <w:pPr>
+              <w:pStyle w:val="Heading4"/>
+              <w:widowControl w:val="0"/>
+              <w:spacing w:line="240" w:lineRule="auto"/>
+              <w:rPr/>
+            </w:pPr>
+            <w:bookmarkStart w:colFirst="0" w:colLast="0" w:name="_ri0xdf9jo4je" w:id="23"/>
+            <w:bookmarkEnd w:id="23"/>
+            <w:r>
+              <w:rPr>
+                <w:rtl w:val="0"/>
+              </w:rPr>
+              <w:t xml:space="preserve">Insert</w:t>
+            </w:r>
+          </w:p>
+        </w:tc>
+        <w:tc>
+          <w:tcPr>
+            <w:tcBorders>
+              <w:left w:color="ffffff" w:space="0" w:sz="8" w:val="single"/>
+              <w:right w:color="ffffff" w:space="0" w:sz="8" w:val="single"/>
+            </w:tcBorders>
+            <w:shd w:fill="auto" w:val="clear"/>
+            <w:tcMar>
+              <w:top w:w="100.0" w:type="dxa"/>
+              <w:left w:w="100.0" w:type="dxa"/>
+              <w:bottom w:w="100.0" w:type="dxa"/>
+              <w:right w:w="100.0" w:type="dxa"/>
+            </w:tcMar>
+            <w:vAlign w:val="top"/>
+          </w:tcPr>
+          <w:p>
+            <w:pPr>
+              <w:widowControl w:val="0"/>
+              <w:spacing w:line="240" w:lineRule="auto"/>
+              <w:rPr>
+                <w:rFonts w:ascii="Courier New" w:cs="Courier New" w:eastAsia="Courier New" w:hAnsi="Courier New"/>
+              </w:rPr>
+            </w:pPr>
+            <w:r>
+              <w:rPr>
+                <w:rFonts w:ascii="Courier New" w:cs="Courier New" w:eastAsia="Courier New" w:hAnsi="Courier New"/>
+                <w:rtl w:val="0"/>
+              </w:rPr>
+              <w:t xml:space="preserve">void</w:t>
+            </w:r>
+          </w:p>
+        </w:tc>
+        <w:tc>
+          <w:tcPr>
+            <w:gridSpan w:val="2"/>
+            <w:tcBorders>
+              <w:left w:color="ffffff" w:space="0" w:sz="8" w:val="single"/>
+              <w:right w:color="ffffff" w:space="0" w:sz="8" w:val="single"/>
+            </w:tcBorders>
+            <w:shd w:fill="auto" w:val="clear"/>
+            <w:tcMar>
+              <w:top w:w="100.0" w:type="dxa"/>
+              <w:left w:w="100.0" w:type="dxa"/>
+              <w:bottom w:w="100.0" w:type="dxa"/>
+              <w:right w:w="100.0" w:type="dxa"/>
+            </w:tcMar>
+            <w:vAlign w:val="top"/>
+          </w:tcPr>
+          <w:p>
+            <w:pPr>
+              <w:widowControl w:val="0"/>
+              <w:spacing w:line="240" w:lineRule="auto"/>
+              <w:rPr>
+                <w:rFonts w:ascii="Courier New" w:cs="Courier New" w:eastAsia="Courier New" w:hAnsi="Courier New"/>
+              </w:rPr>
+            </w:pPr>
+            <w:r>
+              <w:rPr>
+                <w:rtl w:val="0"/>
+              </w:rPr>
+              <w:t xml:space="preserve">Creates a new node, and inserts it at the end the linked list.</w:t>
+            </w:r>
+            <w:r>
+              <w:rPr>
+                <w:rtl w:val="0"/>
+              </w:rPr>
+            </w:r>
+          </w:p>
+          <w:p>
+            <w:pPr>
+              <w:widowControl w:val="0"/>
+              <w:spacing w:line="240" w:lineRule="auto"/>
+              <w:rPr/>
+            </w:pPr>
+            <w:r>
+              <w:rPr>
+                <w:rFonts w:ascii="Courier New" w:cs="Courier New" w:eastAsia="Courier New" w:hAnsi="Courier New"/>
+                <w:rtl w:val="0"/>
+              </w:rPr>
+              <w:t xml:space="preserve">T newData</w:t>
+            </w:r>
+            <w:r>
+              <w:rPr>
+                <w:rtl w:val="0"/>
+              </w:rPr>
+              <w:t xml:space="preserve"> - The key value to be stored in the new node.</w:t>
+            </w:r>
+          </w:p>
+          <w:p>
+            <w:pPr>
+              <w:widowControl w:val="0"/>
+              <w:spacing w:line="240" w:lineRule="auto"/>
+              <w:rPr/>
+            </w:pPr>
+            <w:r>
+              <w:rPr>
+                <w:rFonts w:ascii="Courier New" w:cs="Courier New" w:eastAsia="Courier New" w:hAnsi="Courier New"/>
+                <w:rtl w:val="0"/>
+              </w:rPr>
+              <w:t xml:space="preserve">bool verbose</w:t>
+            </w:r>
+            <w:r>
+              <w:rPr>
+                <w:rtl w:val="0"/>
+              </w:rPr>
+              <w:t xml:space="preserve"> - Whether or not to output status messages to the console. Defaults to </w:t>
+            </w:r>
+            <w:r>
+              <w:rPr>
+                <w:rFonts w:ascii="Courier New" w:cs="Courier New" w:eastAsia="Courier New" w:hAnsi="Courier New"/>
+                <w:rtl w:val="0"/>
+              </w:rPr>
+              <w:t xml:space="preserve">true</w:t>
+            </w:r>
+            <w:r>
+              <w:rPr>
+                <w:rtl w:val="0"/>
+              </w:rPr>
+              <w:t xml:space="preserve">.</w:t>
+            </w:r>
+            <w:r>
+              <w:rPr>
+                <w:rtl w:val="0"/>
+              </w:rPr>
+            </w:r>
+          </w:p>
+        </w:tc>
+      </w:tr>
+      <w:tr>
+        <w:trPr>
+          <w:trHeight w:val="420" w:hRule="atLeast"/>
+        </w:trPr>
+        <w:tc>
+          <w:tcPr>
+            <w:tcBorders>
+              <w:left w:color="ffffff" w:space="0" w:sz="8" w:val="single"/>
+              <w:right w:color="ffffff" w:space="0" w:sz="8" w:val="single"/>
+            </w:tcBorders>
+            <w:shd w:fill="auto" w:val="clear"/>
+            <w:tcMar>
+              <w:top w:w="100.0" w:type="dxa"/>
+              <w:left w:w="100.0" w:type="dxa"/>
+              <w:bottom w:w="100.0" w:type="dxa"/>
+              <w:right w:w="100.0" w:type="dxa"/>
+            </w:tcMar>
+            <w:vAlign w:val="top"/>
+          </w:tcPr>
+          <w:p>
+            <w:pPr>
+              <w:pStyle w:val="Heading4"/>
+              <w:widowControl w:val="0"/>
+              <w:spacing w:line="240" w:lineRule="auto"/>
+              <w:rPr/>
+            </w:pPr>
+            <w:bookmarkStart w:colFirst="0" w:colLast="0" w:name="_7rvq8o68e2o" w:id="24"/>
+            <w:bookmarkEnd w:id="24"/>
             <w:r>
               <w:rPr>
                 <w:rtl w:val="0"/>
@@ -3006,8 +3301,8 @@
               <w:spacing w:line="240" w:lineRule="auto"/>
               <w:rPr/>
             </w:pPr>
-            <w:bookmarkStart w:colFirst="0" w:colLast="0" w:name="_9yibyvtju56r" w:id="23"/>
-            <w:bookmarkEnd w:id="23"/>
+            <w:bookmarkStart w:colFirst="0" w:colLast="0" w:name="_9yibyvtju56r" w:id="25"/>
+            <w:bookmarkEnd w:id="25"/>
             <w:r>
               <w:rPr>
                 <w:rtl w:val="0"/>
@@ -3105,8 +3400,8 @@
               <w:spacing w:line="240" w:lineRule="auto"/>
               <w:rPr/>
             </w:pPr>
-            <w:bookmarkStart w:colFirst="0" w:colLast="0" w:name="_a0tmw5f26ozy" w:id="24"/>
-            <w:bookmarkEnd w:id="24"/>
+            <w:bookmarkStart w:colFirst="0" w:colLast="0" w:name="_a0tmw5f26ozy" w:id="26"/>
+            <w:bookmarkEnd w:id="26"/>
             <w:r>
               <w:rPr>
                 <w:rtl w:val="0"/>
@@ -3204,8 +3499,8 @@
               <w:spacing w:line="240" w:lineRule="auto"/>
               <w:rPr/>
             </w:pPr>
-            <w:bookmarkStart w:colFirst="0" w:colLast="0" w:name="_3pwhjf2di4tx" w:id="25"/>
-            <w:bookmarkEnd w:id="25"/>
+            <w:bookmarkStart w:colFirst="0" w:colLast="0" w:name="_3pwhjf2di4tx" w:id="27"/>
+            <w:bookmarkEnd w:id="27"/>
             <w:r>
               <w:rPr>
                 <w:rtl w:val="0"/>
@@ -3431,8 +3726,8 @@
               <w:pStyle w:val="Heading4"/>
               <w:rPr/>
             </w:pPr>
-            <w:bookmarkStart w:colFirst="0" w:colLast="0" w:name="_2jiz0zeev946" w:id="26"/>
-            <w:bookmarkEnd w:id="26"/>
+            <w:bookmarkStart w:colFirst="0" w:colLast="0" w:name="_2jiz0zeev946" w:id="28"/>
+            <w:bookmarkEnd w:id="28"/>
             <w:r>
               <w:rPr>
                 <w:rtl w:val="0"/>
@@ -3560,8 +3855,8 @@
         <w:spacing w:after="200" w:before="200" w:lineRule="auto"/>
         <w:rPr/>
       </w:pPr>
-      <w:bookmarkStart w:colFirst="0" w:colLast="0" w:name="_fl6vjaqmtjuz" w:id="27"/>
-      <w:bookmarkEnd w:id="27"/>
+      <w:bookmarkStart w:colFirst="0" w:colLast="0" w:name="_fl6vjaqmtjuz" w:id="29"/>
+      <w:bookmarkEnd w:id="29"/>
       <w:r>
         <w:br w:type="page"/>
       </w:r>
@@ -3577,8 +3872,8 @@
         <w:spacing w:after="200" w:before="200" w:lineRule="auto"/>
         <w:rPr/>
       </w:pPr>
-      <w:bookmarkStart w:colFirst="0" w:colLast="0" w:name="_5ad3iz4twyc2" w:id="28"/>
-      <w:bookmarkEnd w:id="28"/>
+      <w:bookmarkStart w:colFirst="0" w:colLast="0" w:name="_5ad3iz4twyc2" w:id="30"/>
+      <w:bookmarkEnd w:id="30"/>
       <w:r>
         <w:rPr>
           <w:rtl w:val="0"/>
@@ -3753,8 +4048,8 @@
               <w:spacing w:line="240" w:lineRule="auto"/>
               <w:rPr/>
             </w:pPr>
-            <w:bookmarkStart w:colFirst="0" w:colLast="0" w:name="_t2l6nxerepej" w:id="29"/>
-            <w:bookmarkEnd w:id="29"/>
+            <w:bookmarkStart w:colFirst="0" w:colLast="0" w:name="_t2l6nxerepej" w:id="31"/>
+            <w:bookmarkEnd w:id="31"/>
             <w:r>
               <w:rPr>
                 <w:rtl w:val="0"/>
@@ -3892,8 +4187,8 @@
               <w:spacing w:line="240" w:lineRule="auto"/>
               <w:rPr/>
             </w:pPr>
-            <w:bookmarkStart w:colFirst="0" w:colLast="0" w:name="_j12zmp8j2se1" w:id="30"/>
-            <w:bookmarkEnd w:id="30"/>
+            <w:bookmarkStart w:colFirst="0" w:colLast="0" w:name="_j12zmp8j2se1" w:id="32"/>
+            <w:bookmarkEnd w:id="32"/>
             <w:r>
               <w:rPr>
                 <w:rtl w:val="0"/>
@@ -4033,8 +4328,8 @@
               <w:spacing w:line="240" w:lineRule="auto"/>
               <w:rPr/>
             </w:pPr>
-            <w:bookmarkStart w:colFirst="0" w:colLast="0" w:name="_vwdx29fxk1ky" w:id="31"/>
-            <w:bookmarkEnd w:id="31"/>
+            <w:bookmarkStart w:colFirst="0" w:colLast="0" w:name="_vwdx29fxk1ky" w:id="33"/>
+            <w:bookmarkEnd w:id="33"/>
             <w:r>
               <w:rPr>
                 <w:rtl w:val="0"/>
@@ -4243,8 +4538,8 @@
               <w:spacing w:line="240" w:lineRule="auto"/>
               <w:rPr/>
             </w:pPr>
-            <w:bookmarkStart w:colFirst="0" w:colLast="0" w:name="_osfkrmmszilf" w:id="32"/>
-            <w:bookmarkEnd w:id="32"/>
+            <w:bookmarkStart w:colFirst="0" w:colLast="0" w:name="_osfkrmmszilf" w:id="34"/>
+            <w:bookmarkEnd w:id="34"/>
             <w:r>
               <w:rPr>
                 <w:rtl w:val="0"/>
@@ -4362,8 +4657,8 @@
               <w:spacing w:line="240" w:lineRule="auto"/>
               <w:rPr/>
             </w:pPr>
-            <w:bookmarkStart w:colFirst="0" w:colLast="0" w:name="_einqcp4qh2bk" w:id="33"/>
-            <w:bookmarkEnd w:id="33"/>
+            <w:bookmarkStart w:colFirst="0" w:colLast="0" w:name="_einqcp4qh2bk" w:id="35"/>
+            <w:bookmarkEnd w:id="35"/>
             <w:r>
               <w:rPr>
                 <w:rtl w:val="0"/>
@@ -4461,8 +4756,8 @@
               <w:spacing w:line="240" w:lineRule="auto"/>
               <w:rPr/>
             </w:pPr>
-            <w:bookmarkStart w:colFirst="0" w:colLast="0" w:name="_sjhcooqch86l" w:id="34"/>
-            <w:bookmarkEnd w:id="34"/>
+            <w:bookmarkStart w:colFirst="0" w:colLast="0" w:name="_sjhcooqch86l" w:id="36"/>
+            <w:bookmarkEnd w:id="36"/>
             <w:r>
               <w:rPr>
                 <w:rtl w:val="0"/>
@@ -4560,8 +4855,8 @@
               <w:spacing w:line="240" w:lineRule="auto"/>
               <w:rPr/>
             </w:pPr>
-            <w:bookmarkStart w:colFirst="0" w:colLast="0" w:name="_3wq2kz69hy7n" w:id="35"/>
-            <w:bookmarkEnd w:id="35"/>
+            <w:bookmarkStart w:colFirst="0" w:colLast="0" w:name="_3wq2kz69hy7n" w:id="37"/>
+            <w:bookmarkEnd w:id="37"/>
             <w:r>
               <w:rPr>
                 <w:rtl w:val="0"/>
@@ -4658,8 +4953,8 @@
               <w:spacing w:line="240" w:lineRule="auto"/>
               <w:rPr/>
             </w:pPr>
-            <w:bookmarkStart w:colFirst="0" w:colLast="0" w:name="_2aq126tgrl06" w:id="36"/>
-            <w:bookmarkEnd w:id="36"/>
+            <w:bookmarkStart w:colFirst="0" w:colLast="0" w:name="_2aq126tgrl06" w:id="38"/>
+            <w:bookmarkEnd w:id="38"/>
             <w:r>
               <w:rPr>
                 <w:rtl w:val="0"/>
@@ -4788,8 +5083,8 @@
               <w:spacing w:line="240" w:lineRule="auto"/>
               <w:rPr/>
             </w:pPr>
-            <w:bookmarkStart w:colFirst="0" w:colLast="0" w:name="_m642p085ndla" w:id="37"/>
-            <w:bookmarkEnd w:id="37"/>
+            <w:bookmarkStart w:colFirst="0" w:colLast="0" w:name="_m642p085ndla" w:id="39"/>
+            <w:bookmarkEnd w:id="39"/>
             <w:r>
               <w:rPr>
                 <w:rtl w:val="0"/>
@@ -4913,8 +5208,8 @@
               <w:spacing w:line="240" w:lineRule="auto"/>
               <w:rPr/>
             </w:pPr>
-            <w:bookmarkStart w:colFirst="0" w:colLast="0" w:name="_bb0vez1p96e0" w:id="38"/>
-            <w:bookmarkEnd w:id="38"/>
+            <w:bookmarkStart w:colFirst="0" w:colLast="0" w:name="_bb0vez1p96e0" w:id="40"/>
+            <w:bookmarkEnd w:id="40"/>
             <w:r>
               <w:rPr>
                 <w:rtl w:val="0"/>
@@ -5026,8 +5321,8 @@
         <w:spacing w:after="200" w:before="200" w:lineRule="auto"/>
         <w:rPr/>
       </w:pPr>
-      <w:bookmarkStart w:colFirst="0" w:colLast="0" w:name="_cmd2pqh0qgpl" w:id="39"/>
-      <w:bookmarkEnd w:id="39"/>
+      <w:bookmarkStart w:colFirst="0" w:colLast="0" w:name="_cmd2pqh0qgpl" w:id="41"/>
+      <w:bookmarkEnd w:id="41"/>
       <w:r>
         <w:br w:type="page"/>
       </w:r>
@@ -5043,8 +5338,8 @@
         <w:spacing w:after="200" w:before="200" w:lineRule="auto"/>
         <w:rPr/>
       </w:pPr>
-      <w:bookmarkStart w:colFirst="0" w:colLast="0" w:name="_rjqqts5wr1y5" w:id="40"/>
-      <w:bookmarkEnd w:id="40"/>
+      <w:bookmarkStart w:colFirst="0" w:colLast="0" w:name="_rjqqts5wr1y5" w:id="42"/>
+      <w:bookmarkEnd w:id="42"/>
       <w:r>
         <w:rPr>
           <w:rtl w:val="0"/>
@@ -5153,8 +5448,8 @@
               <w:spacing w:line="240" w:lineRule="auto"/>
               <w:rPr/>
             </w:pPr>
-            <w:bookmarkStart w:colFirst="0" w:colLast="0" w:name="_u7rkkgu3dje2" w:id="41"/>
-            <w:bookmarkEnd w:id="41"/>
+            <w:bookmarkStart w:colFirst="0" w:colLast="0" w:name="_u7rkkgu3dje2" w:id="43"/>
+            <w:bookmarkEnd w:id="43"/>
             <w:r>
               <w:rPr>
                 <w:rtl w:val="0"/>
@@ -5292,8 +5587,8 @@
               <w:spacing w:line="240" w:lineRule="auto"/>
               <w:rPr/>
             </w:pPr>
-            <w:bookmarkStart w:colFirst="0" w:colLast="0" w:name="_d5msta8ti3a7" w:id="42"/>
-            <w:bookmarkEnd w:id="42"/>
+            <w:bookmarkStart w:colFirst="0" w:colLast="0" w:name="_d5msta8ti3a7" w:id="44"/>
+            <w:bookmarkEnd w:id="44"/>
             <w:r>
               <w:rPr>
                 <w:rtl w:val="0"/>
@@ -5406,8 +5701,8 @@
               <w:spacing w:line="240" w:lineRule="auto"/>
               <w:rPr/>
             </w:pPr>
-            <w:bookmarkStart w:colFirst="0" w:colLast="0" w:name="_wgm5pzjl03vo" w:id="43"/>
-            <w:bookmarkEnd w:id="43"/>
+            <w:bookmarkStart w:colFirst="0" w:colLast="0" w:name="_wgm5pzjl03vo" w:id="45"/>
+            <w:bookmarkEnd w:id="45"/>
             <w:r>
               <w:rPr>
                 <w:rtl w:val="0"/>
@@ -5501,8 +5796,8 @@
               <w:spacing w:line="240" w:lineRule="auto"/>
               <w:rPr/>
             </w:pPr>
-            <w:bookmarkStart w:colFirst="0" w:colLast="0" w:name="_ywy7hcww4go4" w:id="44"/>
-            <w:bookmarkEnd w:id="44"/>
+            <w:bookmarkStart w:colFirst="0" w:colLast="0" w:name="_ywy7hcww4go4" w:id="46"/>
+            <w:bookmarkEnd w:id="46"/>
             <w:r>
               <w:rPr>
                 <w:rtl w:val="0"/>
@@ -5661,8 +5956,8 @@
               <w:spacing w:line="240" w:lineRule="auto"/>
               <w:rPr/>
             </w:pPr>
-            <w:bookmarkStart w:colFirst="0" w:colLast="0" w:name="_hkvloghyxv4o" w:id="45"/>
-            <w:bookmarkEnd w:id="45"/>
+            <w:bookmarkStart w:colFirst="0" w:colLast="0" w:name="_hkvloghyxv4o" w:id="47"/>
+            <w:bookmarkEnd w:id="47"/>
             <w:r>
               <w:rPr>
                 <w:rtl w:val="0"/>
@@ -5868,8 +6163,8 @@
               <w:spacing w:line="240" w:lineRule="auto"/>
               <w:rPr/>
             </w:pPr>
-            <w:bookmarkStart w:colFirst="0" w:colLast="0" w:name="_vqbkoor64a77" w:id="46"/>
-            <w:bookmarkEnd w:id="46"/>
+            <w:bookmarkStart w:colFirst="0" w:colLast="0" w:name="_vqbkoor64a77" w:id="48"/>
+            <w:bookmarkEnd w:id="48"/>
             <w:r>
               <w:rPr>
                 <w:rtl w:val="0"/>
@@ -5994,8 +6289,8 @@
               <w:spacing w:line="240" w:lineRule="auto"/>
               <w:rPr/>
             </w:pPr>
-            <w:bookmarkStart w:colFirst="0" w:colLast="0" w:name="_3dzex3h6izj0" w:id="47"/>
-            <w:bookmarkEnd w:id="47"/>
+            <w:bookmarkStart w:colFirst="0" w:colLast="0" w:name="_3dzex3h6izj0" w:id="49"/>
+            <w:bookmarkEnd w:id="49"/>
             <w:r>
               <w:rPr>
                 <w:rtl w:val="0"/>
@@ -6093,8 +6388,8 @@
               <w:spacing w:line="240" w:lineRule="auto"/>
               <w:rPr/>
             </w:pPr>
-            <w:bookmarkStart w:colFirst="0" w:colLast="0" w:name="_t979ca24a601" w:id="48"/>
-            <w:bookmarkEnd w:id="48"/>
+            <w:bookmarkStart w:colFirst="0" w:colLast="0" w:name="_t979ca24a601" w:id="50"/>
+            <w:bookmarkEnd w:id="50"/>
             <w:r>
               <w:rPr>
                 <w:rtl w:val="0"/>
@@ -6205,8 +6500,8 @@
               <w:spacing w:line="240" w:lineRule="auto"/>
               <w:rPr/>
             </w:pPr>
-            <w:bookmarkStart w:colFirst="0" w:colLast="0" w:name="_naoxvpfrhm3q" w:id="49"/>
-            <w:bookmarkEnd w:id="49"/>
+            <w:bookmarkStart w:colFirst="0" w:colLast="0" w:name="_naoxvpfrhm3q" w:id="51"/>
+            <w:bookmarkEnd w:id="51"/>
             <w:r>
               <w:rPr>
                 <w:rtl w:val="0"/>
@@ -6317,8 +6612,8 @@
               <w:spacing w:line="240" w:lineRule="auto"/>
               <w:rPr/>
             </w:pPr>
-            <w:bookmarkStart w:colFirst="0" w:colLast="0" w:name="_7m6ginxwwguk" w:id="50"/>
-            <w:bookmarkEnd w:id="50"/>
+            <w:bookmarkStart w:colFirst="0" w:colLast="0" w:name="_7m6ginxwwguk" w:id="52"/>
+            <w:bookmarkEnd w:id="52"/>
             <w:r>
               <w:rPr>
                 <w:rtl w:val="0"/>
@@ -6416,8 +6711,8 @@
               <w:spacing w:line="240" w:lineRule="auto"/>
               <w:rPr/>
             </w:pPr>
-            <w:bookmarkStart w:colFirst="0" w:colLast="0" w:name="_thk1k9no5zsl" w:id="51"/>
-            <w:bookmarkEnd w:id="51"/>
+            <w:bookmarkStart w:colFirst="0" w:colLast="0" w:name="_thk1k9no5zsl" w:id="53"/>
+            <w:bookmarkEnd w:id="53"/>
             <w:r>
               <w:rPr>
                 <w:rtl w:val="0"/>
@@ -6515,8 +6810,8 @@
               <w:spacing w:line="240" w:lineRule="auto"/>
               <w:rPr/>
             </w:pPr>
-            <w:bookmarkStart w:colFirst="0" w:colLast="0" w:name="_2tcsr9az2rke" w:id="52"/>
-            <w:bookmarkEnd w:id="52"/>
+            <w:bookmarkStart w:colFirst="0" w:colLast="0" w:name="_2tcsr9az2rke" w:id="54"/>
+            <w:bookmarkEnd w:id="54"/>
             <w:r>
               <w:rPr>
                 <w:rtl w:val="0"/>
@@ -6614,8 +6909,8 @@
               <w:spacing w:line="240" w:lineRule="auto"/>
               <w:rPr/>
             </w:pPr>
-            <w:bookmarkStart w:colFirst="0" w:colLast="0" w:name="_8ikqe12qejdq" w:id="53"/>
-            <w:bookmarkEnd w:id="53"/>
+            <w:bookmarkStart w:colFirst="0" w:colLast="0" w:name="_8ikqe12qejdq" w:id="55"/>
+            <w:bookmarkEnd w:id="55"/>
             <w:r>
               <w:rPr>
                 <w:rtl w:val="0"/>
@@ -6733,8 +7028,8 @@
               <w:spacing w:line="240" w:lineRule="auto"/>
               <w:rPr/>
             </w:pPr>
-            <w:bookmarkStart w:colFirst="0" w:colLast="0" w:name="_v0mo7i4o5q8i" w:id="54"/>
-            <w:bookmarkEnd w:id="54"/>
+            <w:bookmarkStart w:colFirst="0" w:colLast="0" w:name="_v0mo7i4o5q8i" w:id="56"/>
+            <w:bookmarkEnd w:id="56"/>
             <w:r>
               <w:rPr>
                 <w:rtl w:val="0"/>
@@ -6852,8 +7147,8 @@
               <w:spacing w:line="240" w:lineRule="auto"/>
               <w:rPr/>
             </w:pPr>
-            <w:bookmarkStart w:colFirst="0" w:colLast="0" w:name="_1pvnkdfmmf1e" w:id="55"/>
-            <w:bookmarkEnd w:id="55"/>
+            <w:bookmarkStart w:colFirst="0" w:colLast="0" w:name="_1pvnkdfmmf1e" w:id="57"/>
+            <w:bookmarkEnd w:id="57"/>
             <w:r>
               <w:rPr>
                 <w:rtl w:val="0"/>

</xml_diff>